<commit_message>
added homeworks for both courses, 658 slides
</commit_message>
<xml_diff>
--- a/CSIS658-TestingAndMaintenance/HW Question Answers/Chapter 13.docx
+++ b/CSIS658-TestingAndMaintenance/HW Question Answers/Chapter 13.docx
@@ -62,84 +62,640 @@
         <w:pStyle w:val="ListParagraph"/>
         <w:numPr>
           <w:ilvl w:val="0"/>
-          <w:numId w:val="2"/>
+          <w:numId w:val="8"/>
         </w:numPr>
         <w:spacing w:after="0"/>
+        <w:rPr>
+          <w:b/>
+        </w:rPr>
+      </w:pPr>
+      <w:r>
+        <w:rPr>
+          <w:b/>
+        </w:rPr>
+        <w:t>Provide a precise</w:t>
+      </w:r>
+      <w:r>
+        <w:rPr>
+          <w:b/>
+        </w:rPr>
+        <w:t xml:space="preserve"> definitions of the statements:</w:t>
+      </w:r>
+    </w:p>
+    <w:p>
+      <w:pPr>
+        <w:spacing w:after="0"/>
+        <w:ind w:firstLine="720"/>
+        <w:rPr>
+          <w:b/>
+        </w:rPr>
+      </w:pPr>
+      <w:r>
+        <w:rPr>
+          <w:b/>
+        </w:rPr>
+        <w:t xml:space="preserve">- </w:t>
+      </w:r>
+      <w:proofErr w:type="gramStart"/>
+      <w:r>
+        <w:rPr>
+          <w:b/>
+        </w:rPr>
+        <w:t>a</w:t>
+      </w:r>
+      <w:r>
+        <w:rPr>
+          <w:b/>
+        </w:rPr>
+        <w:t>ll</w:t>
+      </w:r>
+      <w:proofErr w:type="gramEnd"/>
+      <w:r>
+        <w:rPr>
+          <w:b/>
+        </w:rPr>
+        <w:t xml:space="preserve"> p-use some c-use </w:t>
+      </w:r>
+    </w:p>
+    <w:p>
+      <w:pPr>
+        <w:spacing w:after="0"/>
+        <w:ind w:firstLine="720"/>
+        <w:rPr>
+          <w:b/>
+        </w:rPr>
+      </w:pPr>
+      <w:r>
+        <w:rPr>
+          <w:b/>
+        </w:rPr>
+        <w:t xml:space="preserve">- </w:t>
+      </w:r>
+      <w:proofErr w:type="gramStart"/>
+      <w:r>
+        <w:rPr>
+          <w:b/>
+        </w:rPr>
+        <w:t>all</w:t>
+      </w:r>
+      <w:proofErr w:type="gramEnd"/>
+      <w:r>
+        <w:rPr>
+          <w:b/>
+        </w:rPr>
+        <w:t xml:space="preserve"> c-use </w:t>
+      </w:r>
+      <w:r>
+        <w:rPr>
+          <w:b/>
+        </w:rPr>
+        <w:t>some p-use</w:t>
+      </w:r>
+    </w:p>
+    <w:p>
+      <w:pPr>
+        <w:spacing w:after="0"/>
+      </w:pPr>
+      <w:r>
+        <w:rPr>
+          <w:b/>
+        </w:rPr>
+        <w:tab/>
+      </w:r>
+    </w:p>
+    <w:p>
+      <w:pPr>
+        <w:spacing w:after="0"/>
+        <w:ind w:left="360"/>
+      </w:pPr>
+      <w:r>
+        <w:t>Foremost the imprecise definitions and terminology required are restated as translated for my understanding, in the order in which the book gives them, below:</w:t>
+      </w:r>
+    </w:p>
+    <w:p>
+      <w:pPr>
+        <w:spacing w:after="0"/>
+        <w:ind w:left="360"/>
+      </w:pPr>
+      <w:r>
+        <w:t xml:space="preserve">- </w:t>
+      </w:r>
+      <w:r>
+        <w:t xml:space="preserve">For all definitions and uses =&gt; </w:t>
+      </w:r>
+      <w:proofErr w:type="gramStart"/>
+      <w:r>
+        <w:t>For</w:t>
+      </w:r>
+      <w:proofErr w:type="gramEnd"/>
+      <w:r>
+        <w:t xml:space="preserve"> all DU Pairs</w:t>
+      </w:r>
+      <w:r>
+        <w:t xml:space="preserve"> =&gt; </w:t>
+      </w:r>
+      <w:proofErr w:type="spellStart"/>
+      <w:r>
+        <w:t>DU</w:t>
+      </w:r>
+      <w:r>
+        <w:rPr>
+          <w:vertAlign w:val="subscript"/>
+        </w:rPr>
+        <w:t>pairs</w:t>
+      </w:r>
+      <w:proofErr w:type="spellEnd"/>
+    </w:p>
+    <w:p>
+      <w:pPr>
+        <w:spacing w:after="0"/>
+        <w:ind w:left="360"/>
+      </w:pPr>
+      <w:r>
+        <w:t xml:space="preserve">- </w:t>
+      </w:r>
+      <w:r>
+        <w:t>Exercise all (</w:t>
+      </w:r>
+      <w:proofErr w:type="spellStart"/>
+      <w:r>
+        <w:t>def</w:t>
+      </w:r>
+      <w:proofErr w:type="spellEnd"/>
+      <w:r>
+        <w:t>, c-use) pairs =&gt;</w:t>
+      </w:r>
+      <w:r>
+        <w:t xml:space="preserve"> exercise all </w:t>
+      </w:r>
+      <w:proofErr w:type="spellStart"/>
+      <w:r>
+        <w:t>DU</w:t>
+      </w:r>
+      <w:r>
+        <w:rPr>
+          <w:vertAlign w:val="subscript"/>
+        </w:rPr>
+        <w:t>pairs</w:t>
+      </w:r>
+      <w:proofErr w:type="spellEnd"/>
+      <w:r>
+        <w:rPr>
+          <w:vertAlign w:val="subscript"/>
+        </w:rPr>
+        <w:t xml:space="preserve"> </w:t>
+      </w:r>
+      <w:r>
+        <w:t>inside or outside the predicate</w:t>
+      </w:r>
+      <w:r>
+        <w:t xml:space="preserve"> </w:t>
+      </w:r>
+      <w:r>
+        <w:t>(</w:t>
+      </w:r>
+      <w:proofErr w:type="spellStart"/>
+      <w:r>
+        <w:t>ie</w:t>
+      </w:r>
+      <w:proofErr w:type="spellEnd"/>
+      <w:r>
+        <w:t>:</w:t>
+      </w:r>
+      <w:r>
+        <w:t xml:space="preserve"> </w:t>
+      </w:r>
+      <w:r>
+        <w:t>loop-control)</w:t>
+      </w:r>
+    </w:p>
+    <w:p>
+      <w:pPr>
+        <w:spacing w:after="0"/>
+        <w:ind w:left="360"/>
+      </w:pPr>
+      <w:r>
+        <w:t xml:space="preserve">- </w:t>
+      </w:r>
+      <w:r>
+        <w:t>Exercise all (</w:t>
+      </w:r>
+      <w:proofErr w:type="spellStart"/>
+      <w:r>
+        <w:t>def</w:t>
+      </w:r>
+      <w:proofErr w:type="spellEnd"/>
+      <w:r>
+        <w:t>,</w:t>
+      </w:r>
+      <w:r>
+        <w:t xml:space="preserve"> p</w:t>
+      </w:r>
+      <w:r>
+        <w:t xml:space="preserve">-use) pairs =&gt; exercise all </w:t>
+      </w:r>
+      <w:proofErr w:type="spellStart"/>
+      <w:r>
+        <w:t>DU</w:t>
+      </w:r>
+      <w:r>
+        <w:rPr>
+          <w:vertAlign w:val="subscript"/>
+        </w:rPr>
+        <w:t>pairs</w:t>
+      </w:r>
+      <w:proofErr w:type="spellEnd"/>
+      <w:r>
+        <w:rPr>
+          <w:vertAlign w:val="subscript"/>
+        </w:rPr>
+        <w:t xml:space="preserve"> </w:t>
+      </w:r>
+      <w:r>
+        <w:t>insi</w:t>
+      </w:r>
+      <w:r>
+        <w:t>de the predicate statement</w:t>
+      </w:r>
+    </w:p>
+    <w:p>
+      <w:pPr>
+        <w:spacing w:after="0"/>
+        <w:ind w:left="360"/>
+      </w:pPr>
+    </w:p>
+    <w:p>
+      <w:pPr>
+        <w:spacing w:after="0"/>
+        <w:ind w:left="360"/>
+      </w:pPr>
+      <w:r>
+        <w:t>I defined the two criteria</w:t>
+      </w:r>
+      <w:r>
+        <w:t xml:space="preserve"> </w:t>
+      </w:r>
+      <w:r>
+        <w:t>as:</w:t>
+      </w:r>
+    </w:p>
+    <w:p>
+      <w:pPr>
+        <w:pStyle w:val="ListParagraph"/>
+        <w:numPr>
+          <w:ilvl w:val="0"/>
+          <w:numId w:val="7"/>
+        </w:numPr>
+        <w:spacing w:after="0"/>
+      </w:pPr>
+      <w:r>
+        <w:rPr>
+          <w:b/>
+        </w:rPr>
+        <w:t>(</w:t>
+      </w:r>
+      <w:r>
+        <w:rPr>
+          <w:b/>
+        </w:rPr>
+        <w:t>Formally</w:t>
+      </w:r>
+      <w:r>
+        <w:rPr>
+          <w:b/>
+        </w:rPr>
+        <w:t xml:space="preserve">) </w:t>
+      </w:r>
+      <w:r>
+        <w:t>All p-use some c-use:</w:t>
+      </w:r>
+    </w:p>
+    <w:p>
+      <w:pPr>
+        <w:spacing w:after="0"/>
+        <w:ind w:left="720"/>
+        <w:rPr>
+          <w:i/>
+        </w:rPr>
+      </w:pPr>
+      <w:r>
+        <w:t xml:space="preserve">A test suite </w:t>
+      </w:r>
+      <w:r>
+        <w:rPr>
+          <w:i/>
+        </w:rPr>
+        <w:t>T</w:t>
+      </w:r>
+      <w:r>
+        <w:t xml:space="preserve"> for a program </w:t>
+      </w:r>
+      <w:r>
+        <w:rPr>
+          <w:i/>
+        </w:rPr>
+        <w:t>P</w:t>
+      </w:r>
+      <w:r>
+        <w:t xml:space="preserve"> sa</w:t>
+      </w:r>
+      <w:r>
+        <w:t>tisfies the ‘all p</w:t>
+      </w:r>
+      <w:r>
+        <w:t>-use, s</w:t>
+      </w:r>
+      <w:r>
+        <w:t>ome c-use</w:t>
+      </w:r>
+      <w:r>
+        <w:t>’</w:t>
+      </w:r>
+      <w:r>
+        <w:t xml:space="preserve"> criteria </w:t>
+      </w:r>
+      <w:proofErr w:type="spellStart"/>
+      <w:r>
+        <w:t>iff</w:t>
+      </w:r>
+      <w:proofErr w:type="spellEnd"/>
+      <w:r>
+        <w:t xml:space="preserve">, </w:t>
+      </w:r>
+      <w:r>
+        <w:rPr>
+          <w:highlight w:val="lightGray"/>
+        </w:rPr>
+        <w:t>for at least one</w:t>
+      </w:r>
+      <w:r>
+        <w:rPr>
+          <w:highlight w:val="lightGray"/>
+        </w:rPr>
+        <w:t xml:space="preserve"> DU use</w:t>
+      </w:r>
+      <w:r>
+        <w:rPr>
+          <w:highlight w:val="lightGray"/>
+        </w:rPr>
+        <w:t xml:space="preserve"> </w:t>
+      </w:r>
+      <w:r>
+        <w:rPr>
+          <w:i/>
+          <w:highlight w:val="lightGray"/>
+        </w:rPr>
+        <w:t>use</w:t>
+      </w:r>
+      <w:r>
+        <w:rPr>
+          <w:highlight w:val="lightGray"/>
+        </w:rPr>
+        <w:t xml:space="preserve"> in</w:t>
+      </w:r>
+      <w:r>
+        <w:rPr>
+          <w:highlight w:val="lightGray"/>
+        </w:rPr>
+        <w:t xml:space="preserve"> </w:t>
+      </w:r>
+      <w:r>
+        <w:rPr>
+          <w:i/>
+          <w:highlight w:val="lightGray"/>
+        </w:rPr>
+        <w:t>P</w:t>
+      </w:r>
+      <w:r>
+        <w:rPr>
+          <w:i/>
+          <w:highlight w:val="lightGray"/>
+        </w:rPr>
+        <w:t xml:space="preserve"> </w:t>
+      </w:r>
+      <w:r>
+        <w:rPr>
+          <w:highlight w:val="lightGray"/>
+        </w:rPr>
+        <w:t xml:space="preserve">and for each DU path </w:t>
+      </w:r>
+      <w:proofErr w:type="spellStart"/>
+      <w:r>
+        <w:rPr>
+          <w:i/>
+          <w:highlight w:val="lightGray"/>
+        </w:rPr>
+        <w:t>dp</w:t>
+      </w:r>
+      <w:proofErr w:type="spellEnd"/>
+      <w:r>
+        <w:t xml:space="preserve"> of </w:t>
+      </w:r>
+      <w:r>
+        <w:rPr>
+          <w:i/>
+        </w:rPr>
+        <w:t>P</w:t>
+      </w:r>
+      <w:r>
+        <w:t xml:space="preserve">, there exists at least one test case in </w:t>
+      </w:r>
+      <w:r>
+        <w:rPr>
+          <w:i/>
+        </w:rPr>
+        <w:t>T</w:t>
+      </w:r>
+      <w:r>
+        <w:t xml:space="preserve"> that exercises a DU pair that includes </w:t>
+      </w:r>
+      <w:r>
+        <w:rPr>
+          <w:i/>
+        </w:rPr>
+        <w:t>use</w:t>
+      </w:r>
+      <w:r>
+        <w:rPr>
+          <w:i/>
+        </w:rPr>
+        <w:t xml:space="preserve"> </w:t>
+      </w:r>
+      <w:r>
+        <w:t>and</w:t>
+      </w:r>
+      <w:r>
+        <w:rPr>
+          <w:i/>
+        </w:rPr>
+        <w:t xml:space="preserve"> </w:t>
+      </w:r>
+      <w:r>
+        <w:t>another that includes</w:t>
+      </w:r>
+      <w:r>
+        <w:t xml:space="preserve"> </w:t>
+      </w:r>
+      <w:proofErr w:type="spellStart"/>
+      <w:r>
+        <w:rPr>
+          <w:i/>
+        </w:rPr>
+        <w:t>dp</w:t>
+      </w:r>
+      <w:proofErr w:type="spellEnd"/>
+      <w:r>
+        <w:rPr>
+          <w:i/>
+        </w:rPr>
+        <w:t>.</w:t>
+      </w:r>
+      <w:r>
+        <w:rPr>
+          <w:i/>
+        </w:rPr>
+        <w:t xml:space="preserve"> </w:t>
+      </w:r>
+    </w:p>
+    <w:p>
+      <w:pPr>
+        <w:spacing w:after="0"/>
+        <w:ind w:left="720"/>
+        <w:rPr>
+          <w:b/>
+        </w:rPr>
+      </w:pPr>
+      <w:r>
+        <w:rPr>
+          <w:b/>
+        </w:rPr>
+        <w:t>…AND</w:t>
+      </w:r>
+      <w:proofErr w:type="gramStart"/>
+      <w:r>
+        <w:rPr>
+          <w:b/>
+        </w:rPr>
+        <w:t>…</w:t>
+      </w:r>
+      <w:r>
+        <w:rPr>
+          <w:b/>
+        </w:rPr>
+        <w:t>(</w:t>
+      </w:r>
+      <w:proofErr w:type="gramEnd"/>
+      <w:r>
+        <w:rPr>
+          <w:b/>
+        </w:rPr>
+        <w:t>In my own words</w:t>
+      </w:r>
+      <w:r>
+        <w:t>) W</w:t>
+      </w:r>
+      <w:r>
+        <w:t>ithin a section of evaluated code, when a definition-use pair is identified, for each d</w:t>
+      </w:r>
+      <w:r>
+        <w:t>efinition, if the (corresponding) usage for the DU pair</w:t>
+      </w:r>
+      <w:r>
+        <w:t xml:space="preserve"> occurs within a predicate (loop control) statement, the usage will be executed at</w:t>
+      </w:r>
+      <w:r>
+        <w:t xml:space="preserve"> least once. In addition to exercisin</w:t>
+      </w:r>
+      <w:r>
+        <w:t>g each predicate-located usage at least once, at least one exe</w:t>
+      </w:r>
+      <w:r>
+        <w:t>r</w:t>
+      </w:r>
+      <w:r>
+        <w:t>c</w:t>
+      </w:r>
+      <w:r>
+        <w:t>ising</w:t>
+      </w:r>
+      <w:r>
+        <w:t xml:space="preserve"> of the usage found not </w:t>
+      </w:r>
+      <w:r>
+        <w:t xml:space="preserve">in the predicate </w:t>
+      </w:r>
+      <w:r>
+        <w:t xml:space="preserve">statement </w:t>
+      </w:r>
+      <w:r>
+        <w:t>will occur.  Simply stated, this se</w:t>
+      </w:r>
+      <w:r>
+        <w:t xml:space="preserve">ems similar to achieving </w:t>
+      </w:r>
+      <w:proofErr w:type="spellStart"/>
+      <w:r>
+        <w:t>DU</w:t>
+      </w:r>
+      <w:r>
+        <w:rPr>
+          <w:vertAlign w:val="subscript"/>
+        </w:rPr>
+        <w:t>path</w:t>
+      </w:r>
+      <w:r>
+        <w:rPr>
+          <w:vertAlign w:val="subscript"/>
+        </w:rPr>
+        <w:t>s</w:t>
+      </w:r>
+      <w:proofErr w:type="spellEnd"/>
+      <w:r>
+        <w:t xml:space="preserve"> except it expands </w:t>
+      </w:r>
+      <w:r>
+        <w:t xml:space="preserve">on that </w:t>
+      </w:r>
+      <w:r>
+        <w:t xml:space="preserve">by ensuring </w:t>
+      </w:r>
+      <w:r>
+        <w:rPr>
+          <w:i/>
+        </w:rPr>
+        <w:t xml:space="preserve">at least </w:t>
+      </w:r>
+      <w:r>
+        <w:t xml:space="preserve">one </w:t>
+      </w:r>
+      <w:r>
+        <w:t xml:space="preserve">additional non-predicate usage </w:t>
+      </w:r>
+      <w:r>
+        <w:t xml:space="preserve">of each DU is executed one time at </w:t>
+      </w:r>
+      <w:r>
+        <w:t xml:space="preserve">a </w:t>
+      </w:r>
+      <w:r>
+        <w:t>minimum</w:t>
+      </w:r>
+      <w:r>
+        <w:t>.</w:t>
+      </w:r>
+      <w:r>
+        <w:t xml:space="preserve"> </w:t>
+      </w:r>
+    </w:p>
+    <w:p>
+      <w:pPr>
+        <w:pStyle w:val="ListParagraph"/>
+        <w:spacing w:after="0"/>
         <w:ind w:left="1080"/>
-      </w:pPr>
-      <w:r>
-        <w:t>Provide a precise</w:t>
-      </w:r>
-      <w:r>
-        <w:t xml:space="preserve"> definitions of the statements:</w:t>
-      </w:r>
-    </w:p>
-    <w:p>
-      <w:pPr>
-        <w:pStyle w:val="ListParagraph"/>
-        <w:spacing w:after="0"/>
-        <w:ind w:left="1080"/>
-      </w:pPr>
-      <w:r>
-        <w:t xml:space="preserve">- </w:t>
-      </w:r>
-      <w:r>
-        <w:t>a</w:t>
-      </w:r>
-      <w:r>
-        <w:t xml:space="preserve">ll p-use some c-use </w:t>
-      </w:r>
-    </w:p>
-    <w:p>
-      <w:pPr>
-        <w:pStyle w:val="ListParagraph"/>
-        <w:spacing w:after="0"/>
-        <w:ind w:left="1080"/>
-      </w:pPr>
-      <w:r>
-        <w:t xml:space="preserve">- </w:t>
-      </w:r>
-      <w:r>
-        <w:t xml:space="preserve">all c-use </w:t>
-      </w:r>
-      <w:r>
-        <w:t>some p-use</w:t>
-      </w:r>
-    </w:p>
-    <w:p>
-      <w:pPr>
-        <w:spacing w:after="0"/>
-      </w:pPr>
-      <w:r>
-        <w:rPr>
-          <w:b/>
-        </w:rPr>
-        <w:tab/>
-      </w:r>
-    </w:p>
-    <w:p>
-      <w:pPr>
-        <w:spacing w:after="0"/>
-        <w:ind w:left="360"/>
-      </w:pPr>
-      <w:r>
-        <w:t>I interpreted (a)</w:t>
-      </w:r>
-      <w:r>
-        <w:t xml:space="preserve"> to mean by </w:t>
-      </w:r>
-      <w:r>
-        <w:t>‘</w:t>
-      </w:r>
-      <w:r>
-        <w:t>predicate</w:t>
-      </w:r>
-      <w:r>
-        <w:t>’</w:t>
-      </w:r>
-      <w:r>
-        <w:t xml:space="preserve"> that the DU pair was located within an if() branch for control-flow and “computational” uses referred to DU pairs located inside the body or similar to aliases, I defined the two criteria as follows:</w:t>
-      </w:r>
+        <w:rPr>
+          <w:i/>
+        </w:rPr>
+      </w:pPr>
     </w:p>
     <w:p>
       <w:pPr>
@@ -157,7 +713,275 @@
         <w:rPr>
           <w:b/>
         </w:rPr>
-        <w:t>All p-use some c-use:</w:t>
+        <w:t xml:space="preserve">(Formally) </w:t>
+      </w:r>
+      <w:r>
+        <w:rPr>
+          <w:b/>
+        </w:rPr>
+        <w:t>All c-use some p-use:</w:t>
+      </w:r>
+      <w:r>
+        <w:rPr>
+          <w:b/>
+        </w:rPr>
+        <w:t xml:space="preserve"> </w:t>
+      </w:r>
+    </w:p>
+    <w:p>
+      <w:pPr>
+        <w:spacing w:after="0"/>
+        <w:ind w:left="720"/>
+        <w:rPr>
+          <w:i/>
+        </w:rPr>
+      </w:pPr>
+      <w:r>
+        <w:t xml:space="preserve">A test suite </w:t>
+      </w:r>
+      <w:r>
+        <w:rPr>
+          <w:i/>
+        </w:rPr>
+        <w:t>T</w:t>
+      </w:r>
+      <w:r>
+        <w:t xml:space="preserve"> for a program </w:t>
+      </w:r>
+      <w:r>
+        <w:rPr>
+          <w:i/>
+        </w:rPr>
+        <w:t>P</w:t>
+      </w:r>
+      <w:r>
+        <w:t xml:space="preserve"> satisfies the all p-use, some c-use criteria </w:t>
+      </w:r>
+      <w:proofErr w:type="spellStart"/>
+      <w:r>
+        <w:t>iff</w:t>
+      </w:r>
+      <w:proofErr w:type="spellEnd"/>
+      <w:r>
+        <w:t xml:space="preserve">, </w:t>
+      </w:r>
+      <w:r>
+        <w:rPr>
+          <w:highlight w:val="lightGray"/>
+        </w:rPr>
+        <w:t xml:space="preserve">for each </w:t>
+      </w:r>
+      <w:r>
+        <w:rPr>
+          <w:highlight w:val="lightGray"/>
+        </w:rPr>
+        <w:t>use</w:t>
+      </w:r>
+      <w:r>
+        <w:rPr>
+          <w:highlight w:val="lightGray"/>
+        </w:rPr>
+        <w:t xml:space="preserve"> </w:t>
+      </w:r>
+      <w:r>
+        <w:rPr>
+          <w:i/>
+          <w:highlight w:val="lightGray"/>
+        </w:rPr>
+        <w:t>use</w:t>
+      </w:r>
+      <w:r>
+        <w:rPr>
+          <w:highlight w:val="lightGray"/>
+        </w:rPr>
+        <w:t xml:space="preserve"> of </w:t>
+      </w:r>
+      <w:r>
+        <w:rPr>
+          <w:i/>
+          <w:highlight w:val="lightGray"/>
+        </w:rPr>
+        <w:t xml:space="preserve">P </w:t>
+      </w:r>
+      <w:r>
+        <w:rPr>
+          <w:highlight w:val="lightGray"/>
+        </w:rPr>
+        <w:t xml:space="preserve">and for </w:t>
+      </w:r>
+      <w:r>
+        <w:rPr>
+          <w:b/>
+          <w:highlight w:val="lightGray"/>
+        </w:rPr>
+        <w:t>at least one</w:t>
+      </w:r>
+      <w:r>
+        <w:rPr>
+          <w:highlight w:val="lightGray"/>
+        </w:rPr>
+        <w:t xml:space="preserve"> DU path </w:t>
+      </w:r>
+      <w:proofErr w:type="spellStart"/>
+      <w:proofErr w:type="gramStart"/>
+      <w:r>
+        <w:rPr>
+          <w:i/>
+          <w:highlight w:val="lightGray"/>
+        </w:rPr>
+        <w:t>dp</w:t>
+      </w:r>
+      <w:proofErr w:type="spellEnd"/>
+      <w:proofErr w:type="gramEnd"/>
+      <w:r>
+        <w:rPr>
+          <w:highlight w:val="lightGray"/>
+        </w:rPr>
+        <w:t xml:space="preserve"> of </w:t>
+      </w:r>
+      <w:r>
+        <w:rPr>
+          <w:i/>
+          <w:highlight w:val="lightGray"/>
+        </w:rPr>
+        <w:t>P</w:t>
+      </w:r>
+      <w:r>
+        <w:t xml:space="preserve">, </w:t>
+      </w:r>
+      <w:r>
+        <w:t xml:space="preserve">there exists at least one test case in </w:t>
+      </w:r>
+      <w:r>
+        <w:rPr>
+          <w:i/>
+        </w:rPr>
+        <w:t>T</w:t>
+      </w:r>
+      <w:r>
+        <w:t xml:space="preserve"> that exercises a DU pair that includes </w:t>
+      </w:r>
+      <w:r>
+        <w:t xml:space="preserve">all </w:t>
+      </w:r>
+      <w:r>
+        <w:rPr>
+          <w:i/>
+        </w:rPr>
+        <w:t>use</w:t>
+      </w:r>
+      <w:r>
+        <w:t>s</w:t>
+      </w:r>
+      <w:r>
+        <w:t xml:space="preserve"> and </w:t>
+      </w:r>
+      <w:proofErr w:type="spellStart"/>
+      <w:r>
+        <w:rPr>
+          <w:i/>
+        </w:rPr>
+        <w:t>dp</w:t>
+      </w:r>
+      <w:proofErr w:type="spellEnd"/>
+      <w:r>
+        <w:rPr>
+          <w:i/>
+        </w:rPr>
+        <w:t>.</w:t>
+      </w:r>
+    </w:p>
+    <w:p>
+      <w:pPr>
+        <w:spacing w:after="0"/>
+        <w:ind w:firstLine="720"/>
+      </w:pPr>
+      <w:r>
+        <w:t>..</w:t>
+      </w:r>
+      <w:proofErr w:type="gramStart"/>
+      <w:r>
+        <w:t>and</w:t>
+      </w:r>
+      <w:proofErr w:type="gramEnd"/>
+      <w:r>
+        <w:t>..</w:t>
+      </w:r>
+    </w:p>
+    <w:p>
+      <w:pPr>
+        <w:spacing w:after="0"/>
+        <w:ind w:left="720"/>
+        <w:rPr>
+          <w:i/>
+        </w:rPr>
+      </w:pPr>
+      <w:r>
+        <w:rPr>
+          <w:b/>
+        </w:rPr>
+        <w:t>(</w:t>
+      </w:r>
+      <w:r>
+        <w:rPr>
+          <w:b/>
+        </w:rPr>
+        <w:t>In my own</w:t>
+      </w:r>
+      <w:r>
+        <w:rPr>
+          <w:b/>
+        </w:rPr>
+        <w:t xml:space="preserve"> words)</w:t>
+      </w:r>
+      <w:r>
+        <w:t xml:space="preserve"> </w:t>
+      </w:r>
+      <w:r>
+        <w:t>The meaning of th</w:t>
+      </w:r>
+      <w:r>
+        <w:t xml:space="preserve">e formal definition follows in line with the aforementioned </w:t>
+      </w:r>
+      <w:proofErr w:type="gramStart"/>
+      <w:r>
+        <w:t>concept’s</w:t>
+      </w:r>
+      <w:proofErr w:type="gramEnd"/>
+      <w:r>
+        <w:t xml:space="preserve">, except that for each DU pair, if there is a usage inside a predicate, it might be visited at least once. </w:t>
+      </w:r>
+      <w:r>
+        <w:t>However</w:t>
+      </w:r>
+      <w:r>
+        <w:t>, all</w:t>
+      </w:r>
+      <w:r>
+        <w:t xml:space="preserve"> usages not found within a predicate (</w:t>
+      </w:r>
+      <w:proofErr w:type="spellStart"/>
+      <w:r>
+        <w:t>ie</w:t>
+      </w:r>
+      <w:proofErr w:type="spellEnd"/>
+      <w:r>
+        <w:t>: inside the body of each loop or sub-loop) inside the analyzed code segment w</w:t>
+      </w:r>
+      <w:r>
+        <w:t>ill be executed at least once</w:t>
+      </w:r>
+      <w:r>
+        <w:t xml:space="preserve">, will be visited </w:t>
+      </w:r>
+      <w:r>
+        <w:rPr>
+          <w:u w:val="single"/>
+        </w:rPr>
+        <w:t>for each DU pair</w:t>
+      </w:r>
+      <w:r>
+        <w:t>.</w:t>
       </w:r>
     </w:p>
     <w:p>
@@ -169,130 +993,13 @@
           <w:i/>
         </w:rPr>
       </w:pPr>
-      <w:r>
-        <w:t xml:space="preserve">A test suite </w:t>
-      </w:r>
-      <w:r>
-        <w:rPr>
-          <w:i/>
-        </w:rPr>
-        <w:t>T</w:t>
-      </w:r>
-      <w:r>
-        <w:t xml:space="preserve"> for a program </w:t>
-      </w:r>
-      <w:r>
-        <w:rPr>
-          <w:i/>
-        </w:rPr>
-        <w:t>P</w:t>
-      </w:r>
-      <w:r>
-        <w:t xml:space="preserve"> satisfies the all p-use, s</w:t>
-      </w:r>
-      <w:r>
-        <w:t>ome c-use criteria iff, for at least one</w:t>
-      </w:r>
-      <w:r>
-        <w:t xml:space="preserve"> definition </w:t>
-      </w:r>
-      <w:r>
-        <w:rPr>
-          <w:i/>
-        </w:rPr>
-        <w:t>def</w:t>
-      </w:r>
-      <w:r>
-        <w:t xml:space="preserve"> of </w:t>
-      </w:r>
-      <w:r>
-        <w:rPr>
-          <w:i/>
-        </w:rPr>
-        <w:t>P</w:t>
-      </w:r>
-      <w:r>
-        <w:rPr>
-          <w:i/>
-        </w:rPr>
-        <w:t xml:space="preserve"> </w:t>
-      </w:r>
-      <w:r>
-        <w:t xml:space="preserve">and for each DU path </w:t>
-      </w:r>
-      <w:r>
-        <w:rPr>
-          <w:i/>
-        </w:rPr>
-        <w:t>dp</w:t>
-      </w:r>
-      <w:r>
-        <w:t xml:space="preserve"> of </w:t>
-      </w:r>
-      <w:r>
-        <w:rPr>
-          <w:i/>
-        </w:rPr>
-        <w:t>P</w:t>
-      </w:r>
-      <w:r>
-        <w:t xml:space="preserve">, there exists at least one test case in </w:t>
-      </w:r>
-      <w:r>
-        <w:rPr>
-          <w:i/>
-        </w:rPr>
-        <w:t>T</w:t>
-      </w:r>
-      <w:r>
-        <w:t xml:space="preserve"> that exercises a DU pair that includes </w:t>
-      </w:r>
-      <w:r>
-        <w:rPr>
-          <w:i/>
-        </w:rPr>
-        <w:t>d</w:t>
-      </w:r>
-      <w:r>
-        <w:rPr>
-          <w:i/>
-        </w:rPr>
-        <w:t xml:space="preserve">ef </w:t>
-      </w:r>
-      <w:r>
-        <w:t>and</w:t>
-      </w:r>
-      <w:r>
-        <w:rPr>
-          <w:i/>
-        </w:rPr>
-        <w:t xml:space="preserve"> </w:t>
-      </w:r>
-      <w:r>
-        <w:t>another that includes</w:t>
-      </w:r>
-      <w:r>
-        <w:t xml:space="preserve"> </w:t>
-      </w:r>
-      <w:r>
-        <w:rPr>
-          <w:i/>
-        </w:rPr>
-        <w:t>dp</w:t>
-      </w:r>
-      <w:r>
-        <w:rPr>
-          <w:i/>
-        </w:rPr>
-        <w:t>.</w:t>
-      </w:r>
     </w:p>
     <w:p>
       <w:pPr>
         <w:pStyle w:val="ListParagraph"/>
         <w:numPr>
           <w:ilvl w:val="0"/>
-          <w:numId w:val="5"/>
+          <w:numId w:val="8"/>
         </w:numPr>
         <w:spacing w:after="0"/>
         <w:rPr>
@@ -303,190 +1010,448 @@
         <w:rPr>
           <w:b/>
         </w:rPr>
-        <w:t xml:space="preserve">All </w:t>
-      </w:r>
-      <w:r>
-        <w:rPr>
-          <w:b/>
-        </w:rPr>
-        <w:t>c-use some p</w:t>
-      </w:r>
-      <w:r>
-        <w:rPr>
-          <w:b/>
-        </w:rPr>
-        <w:t>-use:</w:t>
-      </w:r>
-      <w:r>
-        <w:rPr>
-          <w:b/>
-        </w:rPr>
+        <w:t xml:space="preserve">Describe the differences in the test suites derived applying the different criteria to function </w:t>
+      </w:r>
+      <w:proofErr w:type="spellStart"/>
+      <w:r>
+        <w:rPr>
+          <w:b/>
+        </w:rPr>
+        <w:t>cgi_decode</w:t>
+      </w:r>
+      <w:proofErr w:type="spellEnd"/>
+      <w:r>
+        <w:rPr>
+          <w:b/>
+        </w:rPr>
+        <w:t xml:space="preserve"> in Figure 13.1</w:t>
+      </w:r>
+      <w:r>
+        <w:rPr>
+          <w:b/>
+        </w:rPr>
+        <w:t>.</w:t>
+      </w:r>
+    </w:p>
+    <w:p>
+      <w:pPr>
+        <w:pStyle w:val="ListParagraph"/>
+        <w:spacing w:after="0"/>
+      </w:pPr>
+      <w:r>
+        <w:t>Similarly to the all paths criterion, which assumes each predicate is evaluated at least once, we w</w:t>
+      </w:r>
+      <w:r>
+        <w:t>ould need to achieve</w:t>
+      </w:r>
+      <w:r>
+        <w:t xml:space="preserve"> such a level of testing adequacy.  </w:t>
+      </w:r>
+      <w:r>
+        <w:t>Further, w</w:t>
+      </w:r>
+      <w:r>
+        <w:t xml:space="preserve">e would need to examine the level of coverage beyond statement or </w:t>
+      </w:r>
+      <w:proofErr w:type="gramStart"/>
+      <w:r>
+        <w:t>branch(</w:t>
+      </w:r>
+      <w:proofErr w:type="gramEnd"/>
+      <w:r>
+        <w:t xml:space="preserve">/path) coverage to the level of definitions and usages, </w:t>
+      </w:r>
+      <w:r>
+        <w:t>by examining DU pairs,</w:t>
+      </w:r>
+      <w:r>
+        <w:t xml:space="preserve"> to ensure each </w:t>
+      </w:r>
+      <w:r>
+        <w:t>DU is assessed, appropriately.</w:t>
+      </w:r>
+    </w:p>
+    <w:p>
+      <w:pPr>
+        <w:pStyle w:val="ListParagraph"/>
+        <w:spacing w:after="0"/>
+      </w:pPr>
+    </w:p>
+    <w:p>
+      <w:pPr>
+        <w:spacing w:after="0"/>
+        <w:ind w:firstLine="360"/>
+        <w:rPr>
+          <w:b/>
+        </w:rPr>
+      </w:pPr>
+      <w:r>
+        <w:rPr>
+          <w:b/>
+        </w:rPr>
+        <w:lastRenderedPageBreak/>
+        <w:t>-</w:t>
+      </w:r>
+      <w:r>
+        <w:rPr>
+          <w:b/>
+        </w:rPr>
+        <w:tab/>
+        <w:t>All p-use some c-use:</w:t>
+      </w:r>
+    </w:p>
+    <w:p>
+      <w:pPr>
+        <w:spacing w:after="0"/>
+        <w:ind w:left="720"/>
+      </w:pPr>
+      <w:r>
+        <w:t>Ensuring</w:t>
+      </w:r>
+      <w:r>
         <w:t xml:space="preserve"> </w:t>
       </w:r>
-    </w:p>
-    <w:p>
-      <w:pPr>
-        <w:pStyle w:val="ListParagraph"/>
-        <w:spacing w:after="0"/>
-        <w:ind w:left="1080"/>
-        <w:rPr>
-          <w:i/>
-        </w:rPr>
-      </w:pPr>
-      <w:r>
-        <w:t xml:space="preserve">A test suite </w:t>
-      </w:r>
-      <w:r>
-        <w:rPr>
-          <w:i/>
-        </w:rPr>
-        <w:t>T</w:t>
-      </w:r>
-      <w:r>
-        <w:t xml:space="preserve"> for a program </w:t>
-      </w:r>
-      <w:r>
-        <w:rPr>
-          <w:i/>
-        </w:rPr>
-        <w:t>P</w:t>
-      </w:r>
-      <w:r>
-        <w:t xml:space="preserve"> satisfies the all p-use, some c-us</w:t>
-      </w:r>
-      <w:r>
-        <w:t>e criteria iff, for each</w:t>
-      </w:r>
-      <w:r>
-        <w:t xml:space="preserve"> definition </w:t>
-      </w:r>
-      <w:r>
-        <w:rPr>
-          <w:i/>
-        </w:rPr>
-        <w:t>def</w:t>
-      </w:r>
-      <w:r>
-        <w:t xml:space="preserve"> of </w:t>
-      </w:r>
-      <w:r>
-        <w:rPr>
-          <w:i/>
-        </w:rPr>
-        <w:t xml:space="preserve">P </w:t>
-      </w:r>
-      <w:r>
-        <w:t xml:space="preserve">and for </w:t>
-      </w:r>
-      <w:r>
-        <w:t>at least one</w:t>
-      </w:r>
-      <w:r>
-        <w:t xml:space="preserve"> DU path </w:t>
-      </w:r>
-      <w:r>
-        <w:rPr>
-          <w:i/>
-        </w:rPr>
-        <w:t>dp</w:t>
-      </w:r>
-      <w:r>
-        <w:t xml:space="preserve"> of </w:t>
-      </w:r>
-      <w:r>
-        <w:rPr>
-          <w:i/>
-        </w:rPr>
-        <w:t>P</w:t>
-      </w:r>
-      <w:r>
-        <w:t xml:space="preserve">, there exists at least one test case in </w:t>
-      </w:r>
-      <w:r>
-        <w:rPr>
-          <w:i/>
-        </w:rPr>
-        <w:t>T</w:t>
-      </w:r>
-      <w:r>
-        <w:t xml:space="preserve"> that exercises a DU pair that includes </w:t>
-      </w:r>
-      <w:r>
-        <w:rPr>
-          <w:i/>
-        </w:rPr>
-        <w:t xml:space="preserve">def </w:t>
-      </w:r>
+      <w:r>
+        <w:t>each</w:t>
+      </w:r>
+      <w:r>
+        <w:t xml:space="preserve"> predicate evaluates to</w:t>
+      </w:r>
+      <w:r>
+        <w:t xml:space="preserve"> true once and false once, at </w:t>
+      </w:r>
+      <w:r>
+        <w:t>minimum</w:t>
+      </w:r>
+      <w:r>
+        <w:t xml:space="preserve">, </w:t>
+      </w:r>
+      <w:r>
+        <w:t>is</w:t>
+      </w:r>
+      <w:r>
+        <w:t xml:space="preserve"> not adequate for </w:t>
+      </w:r>
+      <w:r>
+        <w:t>predicate</w:t>
+      </w:r>
+      <w:r>
+        <w:t xml:space="preserve"> criterion </w:t>
+      </w:r>
+      <w:r>
+        <w:t>on the DU level</w:t>
+      </w:r>
+      <w:r>
+        <w:t>.</w:t>
+      </w:r>
+      <w:r>
+        <w:t xml:space="preserve">  </w:t>
+      </w:r>
+      <w:r>
+        <w:t xml:space="preserve">While a program being evaluated may have 0 LOC outside of predicate statements, the data use analysis should be the source to reveal such an occurrence.  </w:t>
+      </w:r>
+      <w:r>
+        <w:t>There will nearly always be at least one computational usage for a DU pair inside the predicate</w:t>
+      </w:r>
+      <w:r>
+        <w:t xml:space="preserve"> or its body, otherwise the predicate might evaluate to True forever!</w:t>
+      </w:r>
+      <w:r>
+        <w:t xml:space="preserve">  Thus, analyzing such a level of adequacy </w:t>
+      </w:r>
+      <w:r>
+        <w:t>statically becomes a matter dealing in terms of</w:t>
+      </w:r>
+      <w:r>
+        <w:t xml:space="preserve"> determinability.  </w:t>
+      </w:r>
+    </w:p>
+    <w:p>
+      <w:pPr>
+        <w:spacing w:after="0"/>
+        <w:ind w:left="720"/>
+      </w:pPr>
+      <w:r>
+        <w:t>Consider, for example, the below code segment:</w:t>
+      </w:r>
+    </w:p>
+    <w:p>
+      <w:pPr>
+        <w:spacing w:after="0"/>
+        <w:ind w:left="720"/>
+      </w:pPr>
+      <w:r>
+        <w:t>1.</w:t>
+      </w:r>
+      <w:r>
+        <w:tab/>
+      </w:r>
+      <w:proofErr w:type="gramStart"/>
+      <w:r>
+        <w:t>p</w:t>
+      </w:r>
+      <w:proofErr w:type="gramEnd"/>
+      <w:r>
+        <w:t>=-1;</w:t>
+      </w:r>
+    </w:p>
+    <w:p>
+      <w:pPr>
+        <w:spacing w:after="0"/>
+        <w:ind w:left="720"/>
+      </w:pPr>
+      <w:r>
+        <w:t>2.</w:t>
+      </w:r>
+      <w:r>
+        <w:tab/>
+      </w:r>
+      <w:proofErr w:type="gramStart"/>
+      <w:r>
+        <w:t>while(</w:t>
+      </w:r>
+      <w:proofErr w:type="gramEnd"/>
+      <w:r>
+        <w:t>p++){</w:t>
+      </w:r>
+    </w:p>
+    <w:p>
+      <w:pPr>
+        <w:spacing w:after="0"/>
+        <w:ind w:firstLine="720"/>
+      </w:pPr>
+      <w:r>
+        <w:t>3.</w:t>
+      </w:r>
+      <w:r>
+        <w:tab/>
+      </w:r>
+      <w:proofErr w:type="gramStart"/>
+      <w:r>
+        <w:t>if(</w:t>
+      </w:r>
+      <w:proofErr w:type="gramEnd"/>
+      <w:r>
+        <w:t>p)</w:t>
+      </w:r>
+    </w:p>
+    <w:p>
+      <w:pPr>
+        <w:spacing w:after="0"/>
+      </w:pPr>
+      <w:r>
+        <w:tab/>
+        <w:t>4.</w:t>
+      </w:r>
+      <w:proofErr w:type="gramStart"/>
+      <w:r>
+        <w:tab/>
+      </w:r>
+      <w:r>
+        <w:t xml:space="preserve">     </w:t>
+      </w:r>
+      <w:r>
+        <w:t>..</w:t>
+      </w:r>
+      <w:proofErr w:type="gramEnd"/>
+    </w:p>
+    <w:p>
+      <w:pPr>
+        <w:spacing w:after="0"/>
+        <w:ind w:firstLine="720"/>
+      </w:pPr>
+      <w:r>
+        <w:t>5.</w:t>
+      </w:r>
+      <w:r>
+        <w:tab/>
+        <w:t>}</w:t>
+      </w:r>
+    </w:p>
+    <w:p>
+      <w:pPr>
+        <w:spacing w:after="0"/>
+        <w:ind w:left="720"/>
+      </w:pPr>
+      <w:r>
+        <w:t>Sequentially executing this code would mean ensure the c-use part is ensured by line 1. The p-use section would be</w:t>
+      </w:r>
+      <w:r>
+        <w:t xml:space="preserve">gin to be ensured by line 2, but would fall short of being met due to the body of the while loop not being reached on the first pass.  Thus the predicate at 2 would be reached but not that at 3.  </w:t>
+      </w:r>
+      <w:r>
+        <w:t xml:space="preserve">Therefore, </w:t>
+      </w:r>
+      <w:r>
+        <w:t>to ensure the</w:t>
+      </w:r>
+      <w:r>
+        <w:t xml:space="preserve"> </w:t>
+      </w:r>
+      <w:r>
+        <w:t>loop body of all nested loops is reachable, deterministically, there must be a definition-clear path inside the body of the outermost loop and within the body of any nested loops for which any additional definitions are made such that their definition is cleared within them somewhere.</w:t>
+      </w:r>
+    </w:p>
+    <w:p>
+      <w:pPr>
+        <w:spacing w:after="0"/>
+      </w:pPr>
+    </w:p>
+    <w:p>
+      <w:pPr>
+        <w:spacing w:after="0"/>
+        <w:ind w:left="720"/>
+      </w:pPr>
+      <w:r>
+        <w:t>A</w:t>
+      </w:r>
+      <w:r>
+        <w:t xml:space="preserve"> test suit</w:t>
+      </w:r>
+      <w:r>
+        <w:t>e of this criterion would requir</w:t>
+      </w:r>
+      <w:r>
+        <w:t>e the suite ensures:</w:t>
+      </w:r>
+    </w:p>
+    <w:p>
+      <w:pPr>
+        <w:spacing w:after="0"/>
+        <w:ind w:left="720"/>
+      </w:pPr>
+    </w:p>
+    <w:p>
+      <w:pPr>
+        <w:spacing w:after="0"/>
+        <w:ind w:left="720"/>
+      </w:pPr>
+      <w:r>
+        <w:t>-</w:t>
+      </w:r>
+      <w:r>
+        <w:t xml:space="preserve"> </w:t>
+      </w:r>
+      <w:r>
+        <w:t>*</w:t>
+      </w:r>
+      <w:proofErr w:type="spellStart"/>
+      <w:r>
+        <w:t>eptr</w:t>
+      </w:r>
+      <w:proofErr w:type="spellEnd"/>
+      <w:r>
+        <w:t>==true</w:t>
+      </w:r>
+      <w:r>
+        <w:t>; and</w:t>
+      </w:r>
+      <w:r>
+        <w:t xml:space="preserve"> *</w:t>
+      </w:r>
+      <w:proofErr w:type="spellStart"/>
+      <w:r>
+        <w:t>eptr</w:t>
+      </w:r>
+      <w:proofErr w:type="spellEnd"/>
+      <w:r>
+        <w:t>==false</w:t>
+      </w:r>
+      <w:bookmarkStart w:id="0" w:name="_GoBack"/>
+      <w:bookmarkEnd w:id="0"/>
+    </w:p>
+    <w:p>
+      <w:pPr>
+        <w:spacing w:after="0"/>
+        <w:ind w:left="720"/>
+      </w:pPr>
+      <w:r>
+        <w:t xml:space="preserve">- </w:t>
+      </w:r>
+      <w:r>
+        <w:t xml:space="preserve"> </w:t>
+      </w:r>
+      <w:proofErr w:type="gramStart"/>
       <w:r>
         <w:t>and</w:t>
       </w:r>
-      <w:r>
-        <w:t xml:space="preserve"> another that includes</w:t>
-      </w:r>
+      <w:proofErr w:type="gramEnd"/>
       <w:r>
         <w:t xml:space="preserve"> </w:t>
       </w:r>
       <w:r>
-        <w:rPr>
-          <w:i/>
-        </w:rPr>
-        <w:t>dp.</w:t>
-      </w:r>
-    </w:p>
-    <w:p>
-      <w:pPr>
-        <w:pStyle w:val="ListParagraph"/>
-        <w:spacing w:after="0"/>
-        <w:ind w:left="1080"/>
-        <w:rPr>
-          <w:i/>
-        </w:rPr>
-      </w:pPr>
-    </w:p>
-    <w:p>
-      <w:pPr>
-        <w:pStyle w:val="ListParagraph"/>
-        <w:numPr>
-          <w:ilvl w:val="0"/>
-          <w:numId w:val="2"/>
-        </w:numPr>
-        <w:spacing w:after="0"/>
-      </w:pPr>
-      <w:r>
-        <w:t>Describe the differences in the test suites derived applying the different criteria to function cgi_decode in Figure 13.1</w:t>
+        <w:t>w</w:t>
+      </w:r>
+      <w:r>
+        <w:t>hile(*</w:t>
+      </w:r>
+      <w:proofErr w:type="spellStart"/>
+      <w:r>
+        <w:t>eptr</w:t>
+      </w:r>
+      <w:proofErr w:type="spellEnd"/>
+      <w:r>
+        <w:t>==true), above</w:t>
+      </w:r>
+      <w:r>
+        <w:t xml:space="preserve">, we would need to ensure each sub-predicate evaluates once </w:t>
+      </w:r>
+      <w:r>
+        <w:t xml:space="preserve">to </w:t>
+      </w:r>
+      <w:r>
+        <w:t xml:space="preserve">True </w:t>
+      </w:r>
+      <w:r>
+        <w:t xml:space="preserve">once </w:t>
+      </w:r>
+      <w:r>
+        <w:t xml:space="preserve">and to </w:t>
+      </w:r>
+      <w:r>
+        <w:t>F</w:t>
+      </w:r>
+      <w:r>
+        <w:t>alse once,</w:t>
+      </w:r>
+      <w:r>
+        <w:t xml:space="preserve"> </w:t>
+      </w:r>
+      <w:r>
+        <w:t>recursively</w:t>
       </w:r>
       <w:r>
         <w:t>.</w:t>
       </w:r>
-    </w:p>
-    <w:p>
-      <w:pPr>
-        <w:pStyle w:val="ListParagraph"/>
-        <w:spacing w:after="0"/>
-      </w:pPr>
-    </w:p>
-    <w:p>
-      <w:pPr>
-        <w:pStyle w:val="ListParagraph"/>
-        <w:spacing w:after="0"/>
-      </w:pPr>
-      <w:r>
-        <w:t xml:space="preserve">I interpreted that at least one predicate DU execution sequence would always attempt to execute the DU inside of the first control-flow loop encountered for the purposes of my description of satisfying the criteria in the context of 13.1, knowing this would not necessarily be the case.  </w:t>
-      </w:r>
-      <w:r>
-        <w:t>Without external knowledge of the state of the program by which to confine the paths, this rule could not be assumed</w:t>
-      </w:r>
-      <w:r>
-        <w:t xml:space="preserve"> </w:t>
-      </w:r>
-      <w:r>
-        <w:t>and thus the possible pairs/paths executable could be infinite, so it is determinedly limited in my description below:</w:t>
+      <w:r>
+        <w:t xml:space="preserve">  This ensures the p-use part of the criterion is met.  </w:t>
+      </w:r>
+      <w:r>
+        <w:t xml:space="preserve">For each </w:t>
+      </w:r>
+      <w:r>
+        <w:t xml:space="preserve">DU, </w:t>
+      </w:r>
+      <w:r>
+        <w:t xml:space="preserve">we would need to ensure </w:t>
+      </w:r>
+      <w:r>
+        <w:t xml:space="preserve">that it is exercised not in a predicate-usage to meet the c-use part of the criterion. </w:t>
       </w:r>
     </w:p>
     <w:p>
       <w:pPr>
         <w:spacing w:after="0"/>
         <w:ind w:firstLine="360"/>
+      </w:pPr>
+      <w:r>
+        <w:tab/>
+      </w:r>
+    </w:p>
+    <w:p>
+      <w:pPr>
+        <w:spacing w:after="0"/>
+        <w:ind w:firstLine="360"/>
         <w:rPr>
           <w:b/>
         </w:rPr>
@@ -502,19 +1467,7 @@
           <w:b/>
         </w:rPr>
         <w:tab/>
-        <w:t>A</w:t>
-      </w:r>
-      <w:r>
-        <w:rPr>
-          <w:b/>
-        </w:rPr>
-        <w:t>ll p-use some c-use</w:t>
-      </w:r>
-      <w:r>
-        <w:rPr>
-          <w:b/>
-        </w:rPr>
-        <w:t>:</w:t>
+        <w:t>All c-use some p-use:</w:t>
       </w:r>
     </w:p>
     <w:p>
@@ -523,144 +1476,105 @@
       </w:pPr>
       <w:r>
         <w:tab/>
-        <w:t xml:space="preserve">Because there is only </w:t>
-      </w:r>
-      <w:r>
-        <w:tab/>
-      </w:r>
-    </w:p>
-    <w:p>
-      <w:pPr>
-        <w:spacing w:after="0"/>
-        <w:ind w:firstLine="360"/>
-      </w:pPr>
-      <w:r>
-        <w:tab/>
-      </w:r>
-    </w:p>
-    <w:p>
-      <w:pPr>
-        <w:spacing w:after="0"/>
-        <w:ind w:firstLine="360"/>
-        <w:rPr>
-          <w:b/>
-        </w:rPr>
-      </w:pPr>
-      <w:r>
-        <w:rPr>
-          <w:b/>
-        </w:rPr>
-        <w:t>-</w:t>
-      </w:r>
-      <w:r>
-        <w:rPr>
-          <w:b/>
-        </w:rPr>
-        <w:tab/>
-        <w:t>A</w:t>
-      </w:r>
-      <w:r>
-        <w:rPr>
-          <w:b/>
-        </w:rPr>
-        <w:t>ll c-use some p-use</w:t>
-      </w:r>
-      <w:r>
-        <w:rPr>
-          <w:b/>
-        </w:rPr>
-        <w:t>:</w:t>
-      </w:r>
-    </w:p>
-    <w:p>
-      <w:pPr>
-        <w:spacing w:after="0"/>
-      </w:pPr>
-    </w:p>
-    <w:p>
-      <w:pPr>
-        <w:spacing w:after="0"/>
-      </w:pPr>
-    </w:p>
-    <w:p>
-      <w:pPr>
-        <w:spacing w:after="0"/>
-        <w:rPr>
-          <w:b/>
-        </w:rPr>
-      </w:pPr>
-    </w:p>
-    <w:p>
-      <w:pPr>
-        <w:spacing w:after="0"/>
-        <w:rPr>
-          <w:b/>
-        </w:rPr>
-      </w:pPr>
-    </w:p>
-    <w:p>
-      <w:pPr>
-        <w:spacing w:after="0"/>
-        <w:rPr>
-          <w:b/>
-        </w:rPr>
-      </w:pPr>
-    </w:p>
-    <w:p>
-      <w:pPr>
-        <w:spacing w:after="0"/>
-        <w:rPr>
-          <w:b/>
-        </w:rPr>
-      </w:pPr>
-    </w:p>
-    <w:p>
-      <w:pPr>
-        <w:spacing w:after="0"/>
-        <w:rPr>
-          <w:b/>
-        </w:rPr>
-      </w:pPr>
-    </w:p>
-    <w:p>
-      <w:pPr>
-        <w:spacing w:after="0"/>
-        <w:rPr>
-          <w:b/>
-        </w:rPr>
-      </w:pPr>
-    </w:p>
-    <w:p>
-      <w:pPr>
-        <w:spacing w:after="0"/>
-        <w:rPr>
-          <w:b/>
-        </w:rPr>
-      </w:pPr>
-    </w:p>
-    <w:p>
-      <w:pPr>
-        <w:spacing w:after="0"/>
-        <w:rPr>
-          <w:b/>
-        </w:rPr>
-      </w:pPr>
-    </w:p>
-    <w:p>
-      <w:pPr>
-        <w:spacing w:after="0"/>
-        <w:rPr>
-          <w:b/>
-        </w:rPr>
-      </w:pPr>
-    </w:p>
-    <w:p>
-      <w:pPr>
-        <w:spacing w:after="0"/>
-        <w:rPr>
-          <w:b/>
-        </w:rPr>
-      </w:pPr>
+      </w:r>
+    </w:p>
+    <w:p>
+      <w:pPr>
+        <w:spacing w:after="0"/>
+      </w:pPr>
+    </w:p>
+    <w:p>
+      <w:pPr>
+        <w:spacing w:after="0"/>
+        <w:rPr>
+          <w:b/>
+        </w:rPr>
+      </w:pPr>
+    </w:p>
+    <w:p>
+      <w:pPr>
+        <w:spacing w:after="0"/>
+        <w:rPr>
+          <w:b/>
+        </w:rPr>
+      </w:pPr>
+    </w:p>
+    <w:p>
+      <w:pPr>
+        <w:spacing w:after="0"/>
+        <w:rPr>
+          <w:b/>
+        </w:rPr>
+      </w:pPr>
+    </w:p>
+    <w:p>
+      <w:pPr>
+        <w:spacing w:after="0"/>
+        <w:rPr>
+          <w:b/>
+        </w:rPr>
+      </w:pPr>
+    </w:p>
+    <w:p>
+      <w:pPr>
+        <w:spacing w:after="0"/>
+        <w:rPr>
+          <w:b/>
+        </w:rPr>
+      </w:pPr>
+    </w:p>
+    <w:p>
+      <w:pPr>
+        <w:spacing w:after="0"/>
+        <w:rPr>
+          <w:b/>
+        </w:rPr>
+      </w:pPr>
+    </w:p>
+    <w:p>
+      <w:pPr>
+        <w:spacing w:after="0"/>
+        <w:rPr>
+          <w:b/>
+        </w:rPr>
+      </w:pPr>
+    </w:p>
+    <w:p>
+      <w:pPr>
+        <w:spacing w:after="0"/>
+        <w:rPr>
+          <w:b/>
+        </w:rPr>
+      </w:pPr>
+    </w:p>
+    <w:p>
+      <w:pPr>
+        <w:spacing w:after="0"/>
+        <w:rPr>
+          <w:b/>
+        </w:rPr>
+      </w:pPr>
+    </w:p>
+    <w:p>
+      <w:pPr>
+        <w:spacing w:after="0"/>
+        <w:rPr>
+          <w:b/>
+        </w:rPr>
+      </w:pPr>
+    </w:p>
+    <w:p>
+      <w:pPr>
+        <w:rPr>
+          <w:b/>
+        </w:rPr>
+      </w:pPr>
+      <w:r>
+        <w:rPr>
+          <w:b/>
+        </w:rPr>
+        <w:br w:type="page"/>
+      </w:r>
     </w:p>
     <w:p>
       <w:pPr>
@@ -715,7 +1629,20 @@
         <w:spacing w:after="0"/>
       </w:pPr>
       <w:r>
-        <w:t>Demonstrate the subsumes relation between all p-use some c-use,all c-use some p-use, all DU pairs, all DU paths and all definitions.</w:t>
+        <w:t>Demonstrate the subsumes relation between all p-use some c-</w:t>
+      </w:r>
+      <w:proofErr w:type="spellStart"/>
+      <w:r>
+        <w:t>use</w:t>
+      </w:r>
+      <w:proofErr w:type="gramStart"/>
+      <w:r>
+        <w:t>,all</w:t>
+      </w:r>
+      <w:proofErr w:type="spellEnd"/>
+      <w:proofErr w:type="gramEnd"/>
+      <w:r>
+        <w:t xml:space="preserve"> c-use some p-use, all DU pairs, all DU paths and all definitions.</w:t>
       </w:r>
     </w:p>
     <w:p>
@@ -777,7 +1704,7 @@
                     </pic:cNvPicPr>
                   </pic:nvPicPr>
                   <pic:blipFill>
-                    <a:blip r:embed="rId7">
+                    <a:blip r:embed="rId8">
                       <a:extLst>
                         <a:ext uri="{28A0092B-C50C-407E-A947-70E740481C1C}">
                           <a14:useLocalDpi xmlns:a14="http://schemas.microsoft.com/office/drawing/2010/main" val="0"/>
@@ -845,8 +1772,11 @@
     <w:p/>
     <w:p/>
     <w:p/>
-    <w:p/>
-    <w:p/>
+    <w:p>
+      <w:r>
+        <w:br w:type="page"/>
+      </w:r>
+    </w:p>
     <w:p>
       <w:pPr>
         <w:spacing w:after="0"/>
@@ -862,19 +1792,7 @@
         <w:rPr>
           <w:b/>
         </w:rPr>
-        <w:t>13</w:t>
-      </w:r>
-      <w:r>
-        <w:rPr>
-          <w:b/>
-        </w:rPr>
-        <w:t>.3</w:t>
-      </w:r>
-      <w:r>
-        <w:rPr>
-          <w:b/>
-        </w:rPr>
-        <w:t>:</w:t>
+        <w:t>13.3:</w:t>
       </w:r>
       <w:r>
         <w:tab/>
@@ -885,7 +1803,38 @@
         <w:spacing w:after="0"/>
       </w:pPr>
       <w:r>
-        <w:t>How would you treat the figure 16.1 (transduce() procedure)?</w:t>
+        <w:t>How would you treat the</w:t>
+      </w:r>
+      <w:r>
+        <w:t xml:space="preserve"> </w:t>
+      </w:r>
+      <w:proofErr w:type="spellStart"/>
+      <w:r>
+        <w:t>buf</w:t>
+      </w:r>
+      <w:proofErr w:type="spellEnd"/>
+      <w:r>
+        <w:t xml:space="preserve"> array in</w:t>
+      </w:r>
+      <w:r>
+        <w:t xml:space="preserve"> figure 16.1</w:t>
+      </w:r>
+      <w:r>
+        <w:t xml:space="preserve">’s </w:t>
+      </w:r>
+      <w:proofErr w:type="gramStart"/>
+      <w:r>
+        <w:t>transduce(</w:t>
+      </w:r>
+      <w:proofErr w:type="gramEnd"/>
+      <w:r>
+        <w:t>)</w:t>
+      </w:r>
+      <w:r>
+        <w:t xml:space="preserve"> procedure</w:t>
+      </w:r>
+      <w:r>
+        <w:t>?</w:t>
       </w:r>
     </w:p>
     <w:p>
@@ -904,12 +1853,186 @@
     </w:p>
     <w:p>
       <w:r>
-        <w:t>It is a bit unclear to me exactly what they mean to ask in this question, but I’d say:</w:t>
-      </w:r>
-    </w:p>
-    <w:p>
-      <w:r>
-        <w:t xml:space="preserve">-not knowing the details of the emit() procedure’s implementation, we would not know whether ‘pos’ is redefined outside the scope of the transduce() procedure, so we would have to limit the scope of our analysis to the procedure we can see, firstly, to be practical.  </w:t>
+        <w:t xml:space="preserve">It is a bit unclear to me </w:t>
+      </w:r>
+      <w:r>
+        <w:t>what the</w:t>
+      </w:r>
+      <w:r>
+        <w:t xml:space="preserve"> answer </w:t>
+      </w:r>
+      <w:r>
+        <w:t xml:space="preserve">to </w:t>
+      </w:r>
+      <w:r>
+        <w:t>this</w:t>
+      </w:r>
+      <w:r>
+        <w:t xml:space="preserve"> question</w:t>
+      </w:r>
+      <w:r>
+        <w:t xml:space="preserve"> is, </w:t>
+      </w:r>
+      <w:r>
+        <w:t>based on the book’</w:t>
+      </w:r>
+      <w:r>
+        <w:t xml:space="preserve">s vagueness or inadequacy in its general discussion of how to </w:t>
+      </w:r>
+      <w:r>
+        <w:t xml:space="preserve">compute the number of DU </w:t>
+      </w:r>
+      <w:r>
+        <w:t>paths,</w:t>
+      </w:r>
+      <w:r>
+        <w:t xml:space="preserve"> the </w:t>
+      </w:r>
+      <w:r>
+        <w:t xml:space="preserve">definition of a </w:t>
+      </w:r>
+      <w:r>
+        <w:t>definition-clear path</w:t>
+      </w:r>
+      <w:r>
+        <w:t xml:space="preserve"> of itself</w:t>
+      </w:r>
+      <w:r>
+        <w:t xml:space="preserve">, </w:t>
+      </w:r>
+      <w:r>
+        <w:t>and on how to ‘treat’ constructs.  Specifically, the book o</w:t>
+      </w:r>
+      <w:r>
+        <w:t>n pg. 238, last full paragraph is vague and non-descriptive</w:t>
+      </w:r>
+      <w:r>
+        <w:t xml:space="preserve"> for these issues (it seems to me).</w:t>
+      </w:r>
+    </w:p>
+    <w:p>
+      <w:r>
+        <w:t xml:space="preserve">The intention regarding ‘treatment’ itself is unclear to me.  From the text, it seems treating the </w:t>
+      </w:r>
+      <w:proofErr w:type="spellStart"/>
+      <w:r>
+        <w:t>buf</w:t>
+      </w:r>
+      <w:proofErr w:type="spellEnd"/>
+      <w:r>
+        <w:t xml:space="preserve"> array could be a matter of determining the possible DU paths/definition-clear paths </w:t>
+      </w:r>
+      <w:r>
+        <w:rPr>
+          <w:u w:val="single"/>
+        </w:rPr>
+        <w:t>OR</w:t>
+      </w:r>
+      <w:r>
+        <w:t xml:space="preserve"> determining the # possible paths for (</w:t>
+      </w:r>
+      <w:proofErr w:type="spellStart"/>
+      <w:r>
+        <w:t>ie</w:t>
+      </w:r>
+      <w:proofErr w:type="spellEnd"/>
+      <w:r>
+        <w:t xml:space="preserve">: size of test suite needed to cover) a segment of a program. </w:t>
+      </w:r>
+      <w:r>
+        <w:t>Admittedly, maybe I’m not understanding the material in this chapter/question</w:t>
+      </w:r>
+      <w:r>
+        <w:t>, but it seems the appropriate ‘</w:t>
+      </w:r>
+      <w:r>
+        <w:t>treatment</w:t>
+      </w:r>
+      <w:r>
+        <w:t>’</w:t>
+      </w:r>
+      <w:r>
+        <w:t xml:space="preserve"> is a matter of determining an adequately sized test suite, depending on the DU test adequacy criteria-level determined appropriate.  </w:t>
+      </w:r>
+    </w:p>
+    <w:p>
+      <w:r>
+        <w:t>Optimally, I’d have provided a sui</w:t>
+      </w:r>
+      <w:r>
+        <w:t>table test suite that guaranteed</w:t>
+      </w:r>
+      <w:r>
+        <w:t xml:space="preserve"> traversing the various DU paths. However, since I’m no</w:t>
+      </w:r>
+      <w:r>
+        <w:t>t sure how to do that, I provide,</w:t>
+      </w:r>
+      <w:r>
+        <w:t xml:space="preserve"> speculatively</w:t>
+      </w:r>
+      <w:r>
+        <w:t>, what</w:t>
+      </w:r>
+      <w:r>
+        <w:t xml:space="preserve"> my process for doing so would have been, if I did understand how:</w:t>
+      </w:r>
+      <w:r>
+        <w:t xml:space="preserve">  </w:t>
+      </w:r>
+    </w:p>
+    <w:p>
+      <w:r>
+        <w:t xml:space="preserve">-not knowing the details of the </w:t>
+      </w:r>
+      <w:proofErr w:type="gramStart"/>
+      <w:r>
+        <w:t>emit(</w:t>
+      </w:r>
+      <w:proofErr w:type="gramEnd"/>
+      <w:r>
+        <w:t>) procedure’s implementation, we would not know whether ‘</w:t>
+      </w:r>
+      <w:proofErr w:type="spellStart"/>
+      <w:r>
+        <w:t>pos</w:t>
+      </w:r>
+      <w:proofErr w:type="spellEnd"/>
+      <w:r>
+        <w:t>’ is redefined outside the scope of the transduce</w:t>
+      </w:r>
+      <w:r>
+        <w:t xml:space="preserve">() procedure, </w:t>
+      </w:r>
+      <w:r>
+        <w:t>we would have to</w:t>
+      </w:r>
+      <w:r>
+        <w:t xml:space="preserve"> first</w:t>
+      </w:r>
+      <w:r>
+        <w:t xml:space="preserve"> limit the scope of our analysis to th</w:t>
+      </w:r>
+      <w:r>
+        <w:t xml:space="preserve">e procedure we can </w:t>
+      </w:r>
+      <w:r>
+        <w:t>‘</w:t>
+      </w:r>
+      <w:r>
+        <w:rPr>
+          <w:i/>
+        </w:rPr>
+        <w:t>see</w:t>
+      </w:r>
+      <w:r>
+        <w:rPr>
+          <w:i/>
+        </w:rPr>
+        <w:t>’</w:t>
+      </w:r>
+      <w:r>
+        <w:t xml:space="preserve"> to be practical.  </w:t>
       </w:r>
       <w:r>
         <w:t xml:space="preserve">Then, although there could be many cases where the </w:t>
@@ -924,21 +2047,127 @@
         <w:t>’</w:t>
       </w:r>
       <w:r>
-        <w:t xml:space="preserve"> case is reached in the switch-control, there are only two cases for the non-default conditions to be true, all of which are exclusive to the other, in terms of any DU pairs/paths.</w:t>
-      </w:r>
-    </w:p>
-    <w:p>
-      <w:r>
-        <w:t>Admittedly, maybe I’m not understanding the material in this chapter</w:t>
-      </w:r>
-      <w:r>
-        <w:t>/question</w:t>
-      </w:r>
-      <w:r>
-        <w:t xml:space="preserve">, but it seems, the treatment of the procedure is a matter of determining an adequately sized test suite, depending on the DU test adequacy criteria-level determined appropriate.  </w:t>
-      </w:r>
-      <w:r>
-        <w:t xml:space="preserve">In any case, </w:t>
+        <w:t xml:space="preserve"> </w:t>
+      </w:r>
+      <w:r>
+        <w:rPr>
+          <w:rFonts w:ascii="Aparajita" w:hAnsi="Aparajita" w:cs="Aparajita"/>
+        </w:rPr>
+        <w:t>case</w:t>
+      </w:r>
+      <w:r>
+        <w:t xml:space="preserve"> is reached in the switch-control, there are only two </w:t>
+      </w:r>
+      <w:r>
+        <w:rPr>
+          <w:rFonts w:ascii="Aparajita" w:hAnsi="Aparajita" w:cs="Aparajita"/>
+        </w:rPr>
+        <w:t>case</w:t>
+      </w:r>
+      <w:r>
+        <w:t xml:space="preserve">s for the non-default conditions to be true, </w:t>
+      </w:r>
+      <w:r>
+        <w:t xml:space="preserve">all </w:t>
+      </w:r>
+      <w:r>
+        <w:t>of which are exclusive to the other</w:t>
+      </w:r>
+      <w:r>
+        <w:t>s</w:t>
+      </w:r>
+      <w:r>
+        <w:t xml:space="preserve">, </w:t>
+      </w:r>
+      <w:r>
+        <w:t>giving us the available</w:t>
+      </w:r>
+      <w:r>
+        <w:t xml:space="preserve"> </w:t>
+      </w:r>
+      <w:r>
+        <w:t>paths</w:t>
+      </w:r>
+      <w:r>
+        <w:t>: a total of 3</w:t>
+      </w:r>
+      <w:r>
+        <w:t xml:space="preserve">.  </w:t>
+      </w:r>
+    </w:p>
+    <w:p>
+      <w:r>
+        <w:t>S</w:t>
+      </w:r>
+      <w:r>
+        <w:t>till, understanding the</w:t>
+      </w:r>
+      <w:r>
+        <w:t xml:space="preserve"> </w:t>
+      </w:r>
+      <w:r>
+        <w:rPr>
+          <w:b/>
+          <w:i/>
+        </w:rPr>
+        <w:t>D</w:t>
+      </w:r>
+      <w:r>
+        <w:rPr>
+          <w:b/>
+          <w:i/>
+        </w:rPr>
+        <w:t>U</w:t>
+      </w:r>
+      <w:r>
+        <w:rPr>
+          <w:i/>
+        </w:rPr>
+        <w:t xml:space="preserve"> paths</w:t>
+      </w:r>
+      <w:r>
+        <w:t xml:space="preserve"> </w:t>
+      </w:r>
+      <w:r>
+        <w:t>remain</w:t>
+      </w:r>
+      <w:r>
+        <w:t>s another matter</w:t>
+      </w:r>
+      <w:r>
+        <w:t xml:space="preserve"> -</w:t>
+      </w:r>
+      <w:r>
+        <w:t xml:space="preserve"> still unclear to me</w:t>
+      </w:r>
+      <w:r>
+        <w:t>.</w:t>
+      </w:r>
+    </w:p>
+    <w:p>
+      <w:r>
+        <w:t>I</w:t>
+      </w:r>
+      <w:r>
+        <w:t xml:space="preserve">f </w:t>
+      </w:r>
+      <w:r>
+        <w:t>‘</w:t>
+      </w:r>
+      <w:r>
+        <w:t>treatment</w:t>
+      </w:r>
+      <w:r>
+        <w:t>’</w:t>
+      </w:r>
+      <w:r>
+        <w:t xml:space="preserve"> concerns deriving a test suite</w:t>
+      </w:r>
+      <w:r>
+        <w:t xml:space="preserve">, </w:t>
+      </w:r>
+      <w:r>
+        <w:t xml:space="preserve">then </w:t>
       </w:r>
       <w:r>
         <w:t>a minimally -thorough/-sized</w:t>
@@ -968,16 +2197,51 @@
         <w:t>f at least 3</w:t>
       </w:r>
       <w:r>
-        <w:t xml:space="preserve"> TCases </w:t>
+        <w:t xml:space="preserve"> </w:t>
+      </w:r>
+      <w:proofErr w:type="spellStart"/>
+      <w:r>
+        <w:t>T</w:t>
+      </w:r>
+      <w:r>
+        <w:rPr>
+          <w:vertAlign w:val="subscript"/>
+        </w:rPr>
+        <w:t>C</w:t>
+      </w:r>
+      <w:r>
+        <w:rPr>
+          <w:vertAlign w:val="subscript"/>
+        </w:rPr>
+        <w:t>ases</w:t>
+      </w:r>
+      <w:proofErr w:type="spellEnd"/>
+      <w:r>
+        <w:t xml:space="preserve"> </w:t>
       </w:r>
       <w:r>
         <w:t xml:space="preserve">(where the test suite represents standard input’s contents) </w:t>
       </w:r>
       <w:r>
-        <w:t>to reach all loops</w:t>
-      </w:r>
-      <w:r>
-        <w:t xml:space="preserve"> consisted of</w:t>
+        <w:t xml:space="preserve">to reach all loop’s </w:t>
+      </w:r>
+      <w:r>
+        <w:rPr>
+          <w:rFonts w:ascii="Aparajita" w:hAnsi="Aparajita" w:cs="Aparajita"/>
+        </w:rPr>
+        <w:t>case</w:t>
+      </w:r>
+      <w:r>
+        <w:t>s</w:t>
+      </w:r>
+      <w:r>
+        <w:t xml:space="preserve"> according to the specified adequacy criterion</w:t>
+      </w:r>
+      <w:r>
+        <w:t xml:space="preserve">, </w:t>
+      </w:r>
+      <w:r>
+        <w:t>resembling</w:t>
       </w:r>
       <w:r>
         <w:t>:</w:t>
@@ -992,6 +2256,9 @@
         </w:numPr>
       </w:pPr>
       <w:r>
+        <w:t xml:space="preserve">First understand the tests needed to enter all branches: </w:t>
+      </w:r>
+      <w:r>
         <w:t>{‘\0’, ‘#LF’, ‘#CR’}</w:t>
       </w:r>
     </w:p>
@@ -1004,6 +2271,42 @@
         </w:numPr>
       </w:pPr>
       <w:r>
+        <w:t xml:space="preserve">Next, determine </w:t>
+      </w:r>
+      <w:r>
+        <w:t>the means by which to execute</w:t>
+      </w:r>
+      <w:r>
+        <w:t xml:space="preserve"> each DU</w:t>
+      </w:r>
+      <w:r>
+        <w:t xml:space="preserve">, </w:t>
+      </w:r>
+      <w:proofErr w:type="spellStart"/>
+      <w:r>
+        <w:t>i</w:t>
+      </w:r>
+      <w:proofErr w:type="spellEnd"/>
+      <w:r>
+        <w:t>/</w:t>
+      </w:r>
+      <w:proofErr w:type="spellStart"/>
+      <w:r>
+        <w:t>a/w</w:t>
+      </w:r>
+      <w:proofErr w:type="spellEnd"/>
+      <w:r>
+        <w:t xml:space="preserve"> the adequacy criterion, such as by proposing a Test Suite for</w:t>
+      </w:r>
+      <w:r>
+        <w:t>:</w:t>
+      </w:r>
+    </w:p>
+    <w:p>
+      <w:pPr>
+        <w:pStyle w:val="ListParagraph"/>
+      </w:pPr>
+      <w:r>
         <w:t>TC</w:t>
       </w:r>
       <w:r>
@@ -1018,11 +2321,32 @@
         </w:rPr>
         <w:t>pairs</w:t>
       </w:r>
+      <w:r>
+        <w:t>;</w:t>
+      </w:r>
     </w:p>
     <w:p>
       <w:pPr>
         <w:pStyle w:val="ListParagraph"/>
-      </w:pPr>
+        <w:rPr>
+          <w:vertAlign w:val="subscript"/>
+        </w:rPr>
+      </w:pPr>
+      <w:r>
+        <w:t>TC</w:t>
+      </w:r>
+      <w:r>
+        <w:rPr>
+          <w:vertAlign w:val="subscript"/>
+        </w:rPr>
+        <w:t>DU paths</w:t>
+      </w:r>
+      <w:r>
+        <w:t>;</w:t>
+      </w:r>
+      <w:r>
+        <w:t xml:space="preserve"> and</w:t>
+      </w:r>
     </w:p>
     <w:p>
       <w:pPr>
@@ -1038,97 +2362,352 @@
         <w:rPr>
           <w:vertAlign w:val="subscript"/>
         </w:rPr>
-        <w:t>DU paths</w:t>
-      </w:r>
-    </w:p>
-    <w:p>
-      <w:pPr>
-        <w:pStyle w:val="ListParagraph"/>
-      </w:pPr>
-      <w:r>
-        <w:t>TC</w:t>
-      </w:r>
+        <w:t xml:space="preserve">DU </w:t>
+      </w:r>
+      <w:proofErr w:type="spellStart"/>
       <w:r>
         <w:rPr>
           <w:vertAlign w:val="subscript"/>
         </w:rPr>
-        <w:t xml:space="preserve">DU </w:t>
-      </w:r>
-      <w:r>
-        <w:rPr>
+        <w:t>def</w:t>
+      </w:r>
+      <w:proofErr w:type="spellEnd"/>
+    </w:p>
+    <w:p>
+      <w:pPr>
+        <w:pStyle w:val="Title"/>
+        <w:rPr>
+          <w:u w:val="single"/>
           <w:vertAlign w:val="subscript"/>
         </w:rPr>
-        <w:t>def</w:t>
-      </w:r>
-    </w:p>
-    <w:p>
-      <w:pPr>
-        <w:pStyle w:val="ListParagraph"/>
-      </w:pPr>
-    </w:p>
-    <w:p>
-      <w:pPr>
-        <w:pStyle w:val="ListParagraph"/>
-      </w:pPr>
-      <w:r>
-        <w:t>To determine for any procedure analyzed the necessary test suites for the criteria, the method would be:</w:t>
-      </w:r>
-    </w:p>
-    <w:p>
-      <w:pPr>
-        <w:pStyle w:val="ListParagraph"/>
-        <w:numPr>
-          <w:ilvl w:val="0"/>
-          <w:numId w:val="5"/>
-        </w:numPr>
-      </w:pPr>
-      <w:r>
-        <w:t>Create a table of the definitions and uses for all variables</w:t>
-      </w:r>
-    </w:p>
-    <w:p>
-      <w:pPr>
-        <w:pStyle w:val="ListParagraph"/>
-        <w:numPr>
-          <w:ilvl w:val="0"/>
-          <w:numId w:val="5"/>
-        </w:numPr>
-      </w:pPr>
-      <w:r>
-        <w:t>Map the definitions and uses for each variable according to DU pairs (tuples)</w:t>
-      </w:r>
-    </w:p>
-    <w:p>
-      <w:pPr>
-        <w:pStyle w:val="ListParagraph"/>
-        <w:numPr>
-          <w:ilvl w:val="0"/>
-          <w:numId w:val="5"/>
-        </w:numPr>
-      </w:pPr>
-      <w:r>
-        <w:t>Consider the paths of data flow</w:t>
-      </w:r>
-      <w:r>
-        <w:t>:</w:t>
-      </w:r>
-    </w:p>
-    <w:p>
-      <w:pPr>
-        <w:pStyle w:val="ListParagraph"/>
-        <w:numPr>
-          <w:ilvl w:val="1"/>
-          <w:numId w:val="5"/>
-        </w:numPr>
-      </w:pPr>
-      <w:r>
-        <w:t>Determine the number of definition-clear paths or asymptotic-analysis of them</w:t>
-      </w:r>
-      <w:bookmarkStart w:id="0" w:name="_GoBack"/>
-      <w:bookmarkEnd w:id="0"/>
-    </w:p>
+      </w:pPr>
+    </w:p>
+    <w:p>
+      <w:pPr>
+        <w:rPr>
+          <w:rFonts w:asciiTheme="majorHAnsi" w:eastAsiaTheme="majorEastAsia" w:hAnsiTheme="majorHAnsi" w:cstheme="majorBidi"/>
+          <w:spacing w:val="-10"/>
+          <w:kern w:val="28"/>
+          <w:sz w:val="56"/>
+          <w:szCs w:val="56"/>
+          <w:u w:val="single"/>
+          <w:vertAlign w:val="subscript"/>
+        </w:rPr>
+      </w:pPr>
+      <w:r>
+        <w:rPr>
+          <w:rFonts w:asciiTheme="majorHAnsi" w:eastAsiaTheme="majorEastAsia" w:hAnsiTheme="majorHAnsi" w:cstheme="majorBidi"/>
+          <w:spacing w:val="-10"/>
+          <w:kern w:val="28"/>
+          <w:sz w:val="56"/>
+          <w:szCs w:val="56"/>
+          <w:u w:val="single"/>
+          <w:vertAlign w:val="subscript"/>
+        </w:rPr>
+        <w:br w:type="page"/>
+      </w:r>
+    </w:p>
+    <w:p>
+      <w:pPr>
+        <w:pStyle w:val="Title"/>
+        <w:rPr>
+          <w:vertAlign w:val="subscript"/>
+        </w:rPr>
+      </w:pPr>
+      <w:r>
+        <w:rPr>
+          <w:vertAlign w:val="subscript"/>
+        </w:rPr>
+        <w:lastRenderedPageBreak/>
+        <w:t>APPENDIX</w:t>
+      </w:r>
+    </w:p>
+    <w:p/>
+    <w:p>
+      <w:pPr>
+        <w:spacing w:after="0"/>
+      </w:pPr>
+      <w:r>
+        <w:t>(</w:t>
+      </w:r>
+      <w:r>
+        <w:t xml:space="preserve">Question </w:t>
+      </w:r>
+      <w:r>
+        <w:t>1</w:t>
+      </w:r>
+      <w:r>
+        <w:t>-</w:t>
+      </w:r>
+      <w:r>
+        <w:t>A</w:t>
+      </w:r>
+      <w:r>
+        <w:t>)’s use of</w:t>
+      </w:r>
+      <w:r>
+        <w:t xml:space="preserve"> </w:t>
+      </w:r>
+      <w:r>
+        <w:t>the word</w:t>
+      </w:r>
+      <w:r>
+        <w:t xml:space="preserve"> </w:t>
+      </w:r>
+      <w:r>
+        <w:t>‘</w:t>
+      </w:r>
+      <w:r>
+        <w:t>predicate</w:t>
+      </w:r>
+      <w:r>
+        <w:t>’</w:t>
+      </w:r>
+      <w:r>
+        <w:t xml:space="preserve"> </w:t>
+      </w:r>
+      <w:r>
+        <w:t xml:space="preserve">was interpreted </w:t>
+      </w:r>
+      <w:r>
+        <w:t xml:space="preserve">to mean </w:t>
+      </w:r>
+      <w:r>
+        <w:t xml:space="preserve">the DU pair was located within an </w:t>
+      </w:r>
+      <w:proofErr w:type="gramStart"/>
+      <w:r>
+        <w:t>if(</w:t>
+      </w:r>
+      <w:proofErr w:type="gramEnd"/>
+      <w:r>
+        <w:t>) branch for control-flow and “computational” uses referred to DU pairs located inside the body or similar to aliases</w:t>
+      </w:r>
+      <w:r>
+        <w:t xml:space="preserve"> </w:t>
+      </w:r>
+    </w:p>
+    <w:p>
+      <w:pPr>
+        <w:spacing w:after="0"/>
+      </w:pPr>
+    </w:p>
+    <w:p>
+      <w:pPr>
+        <w:spacing w:after="0"/>
+      </w:pPr>
+      <w:proofErr w:type="spellStart"/>
+      <w:r>
+        <w:t>T</w:t>
+      </w:r>
+      <w:r>
+        <w:t>this</w:t>
+      </w:r>
+      <w:proofErr w:type="spellEnd"/>
+      <w:r>
+        <w:t xml:space="preserve"> interpretation is supported by information obtained by a google search, which afforded me a one-page synopsis of the terminology</w:t>
+      </w:r>
+      <w:r>
+        <w:t xml:space="preserve"> provided in </w:t>
+      </w:r>
+      <w:r>
+        <w:t>{</w:t>
+      </w:r>
+      <w:hyperlink r:id="rId9" w:history="1">
+        <w:r>
+          <w:rPr>
+            <w:rStyle w:val="Hyperlink"/>
+          </w:rPr>
+          <w:t>Software Testing: A Craftsman's Approach, Second Edition</w:t>
+        </w:r>
+      </w:hyperlink>
+      <w:r>
+        <w:t>, by Jorgensen, P.C.}</w:t>
+      </w:r>
+      <w:r>
+        <w:t>, captured below:</w:t>
+      </w:r>
+    </w:p>
+    <w:p>
+      <w:pPr>
+        <w:spacing w:after="0"/>
+      </w:pPr>
+    </w:p>
+    <w:p>
+      <w:pPr>
+        <w:spacing w:after="0"/>
+        <w:jc w:val="center"/>
+      </w:pPr>
+      <w:r>
+        <w:pict>
+          <v:shapetype id="_x0000_t75" coordsize="21600,21600" o:spt="75" o:preferrelative="t" path="m@4@5l@4@11@9@11@9@5xe" filled="f" stroked="f">
+            <v:stroke joinstyle="miter"/>
+            <v:formulas>
+              <v:f eqn="if lineDrawn pixelLineWidth 0"/>
+              <v:f eqn="sum @0 1 0"/>
+              <v:f eqn="sum 0 0 @1"/>
+              <v:f eqn="prod @2 1 2"/>
+              <v:f eqn="prod @3 21600 pixelWidth"/>
+              <v:f eqn="prod @3 21600 pixelHeight"/>
+              <v:f eqn="sum @0 0 1"/>
+              <v:f eqn="prod @6 1 2"/>
+              <v:f eqn="prod @7 21600 pixelWidth"/>
+              <v:f eqn="sum @8 21600 0"/>
+              <v:f eqn="prod @7 21600 pixelHeight"/>
+              <v:f eqn="sum @10 21600 0"/>
+            </v:formulas>
+            <v:path o:extrusionok="f" gradientshapeok="t" o:connecttype="rect"/>
+            <o:lock v:ext="edit" aspectratio="t"/>
+          </v:shapetype>
+          <v:shape id="_x0000_i1025" type="#_x0000_t75" style="width:378.75pt;height:333.75pt">
+            <v:imagedata r:id="rId10" o:title="defCusePuse_predicate_GoogleBooks_DefUsePairs"/>
+          </v:shape>
+        </w:pict>
+      </w:r>
+    </w:p>
+    <w:p>
+      <w:pPr>
+        <w:pStyle w:val="Title"/>
+        <w:jc w:val="center"/>
+        <w:rPr>
+          <w:rFonts w:ascii="Times New Roman" w:hAnsi="Times New Roman" w:cs="Times New Roman"/>
+          <w:sz w:val="28"/>
+          <w:szCs w:val="28"/>
+          <w:vertAlign w:val="subscript"/>
+        </w:rPr>
+      </w:pPr>
+      <w:r>
+        <w:rPr>
+          <w:rFonts w:ascii="Times New Roman" w:hAnsi="Times New Roman" w:cs="Times New Roman"/>
+          <w:sz w:val="28"/>
+          <w:szCs w:val="28"/>
+          <w:vertAlign w:val="subscript"/>
+        </w:rPr>
+        <w:t>Figu</w:t>
+      </w:r>
+      <w:r>
+        <w:rPr>
+          <w:rFonts w:ascii="Times New Roman" w:hAnsi="Times New Roman" w:cs="Times New Roman"/>
+          <w:sz w:val="28"/>
+          <w:szCs w:val="28"/>
+          <w:vertAlign w:val="subscript"/>
+        </w:rPr>
+        <w:t>re.</w:t>
+      </w:r>
+      <w:r>
+        <w:rPr>
+          <w:rFonts w:ascii="Times New Roman" w:hAnsi="Times New Roman" w:cs="Times New Roman"/>
+          <w:sz w:val="28"/>
+          <w:szCs w:val="28"/>
+          <w:vertAlign w:val="subscript"/>
+        </w:rPr>
+        <w:tab/>
+      </w:r>
+      <w:r>
+        <w:rPr>
+          <w:rFonts w:ascii="Times New Roman" w:hAnsi="Times New Roman" w:cs="Times New Roman"/>
+          <w:sz w:val="28"/>
+          <w:szCs w:val="28"/>
+          <w:vertAlign w:val="subscript"/>
+        </w:rPr>
+        <w:t>A captured summary</w:t>
+      </w:r>
+      <w:r>
+        <w:rPr>
+          <w:rFonts w:ascii="Times New Roman" w:hAnsi="Times New Roman" w:cs="Times New Roman"/>
+          <w:sz w:val="28"/>
+          <w:szCs w:val="28"/>
+          <w:vertAlign w:val="subscript"/>
+        </w:rPr>
+        <w:t xml:space="preserve"> of </w:t>
+      </w:r>
+      <w:proofErr w:type="gramStart"/>
+      <w:r>
+        <w:rPr>
+          <w:rFonts w:ascii="Times New Roman" w:hAnsi="Times New Roman" w:cs="Times New Roman"/>
+          <w:sz w:val="28"/>
+          <w:szCs w:val="28"/>
+          <w:vertAlign w:val="subscript"/>
+        </w:rPr>
+        <w:t xml:space="preserve">terms </w:t>
+      </w:r>
+      <w:r>
+        <w:rPr>
+          <w:rFonts w:ascii="Times New Roman" w:hAnsi="Times New Roman" w:cs="Times New Roman"/>
+          <w:sz w:val="28"/>
+          <w:szCs w:val="28"/>
+          <w:vertAlign w:val="subscript"/>
+        </w:rPr>
+        <w:t xml:space="preserve"> </w:t>
+      </w:r>
+      <w:r>
+        <w:rPr>
+          <w:rFonts w:ascii="Times New Roman" w:hAnsi="Times New Roman" w:cs="Times New Roman"/>
+          <w:sz w:val="28"/>
+          <w:szCs w:val="28"/>
+          <w:vertAlign w:val="subscript"/>
+        </w:rPr>
+        <w:t>“</w:t>
+      </w:r>
+      <w:proofErr w:type="gramEnd"/>
+      <w:r>
+        <w:rPr>
+          <w:rFonts w:ascii="Times New Roman" w:hAnsi="Times New Roman" w:cs="Times New Roman"/>
+          <w:sz w:val="28"/>
+          <w:szCs w:val="28"/>
+          <w:vertAlign w:val="subscript"/>
+        </w:rPr>
+        <w:t>p-use”</w:t>
+      </w:r>
+      <w:r>
+        <w:rPr>
+          <w:rFonts w:ascii="Times New Roman" w:hAnsi="Times New Roman" w:cs="Times New Roman"/>
+          <w:sz w:val="28"/>
+          <w:szCs w:val="28"/>
+          <w:vertAlign w:val="subscript"/>
+        </w:rPr>
+        <w:t xml:space="preserve"> </w:t>
+      </w:r>
+      <w:r>
+        <w:rPr>
+          <w:rFonts w:ascii="Times New Roman" w:hAnsi="Times New Roman" w:cs="Times New Roman"/>
+          <w:sz w:val="28"/>
+          <w:szCs w:val="28"/>
+          <w:vertAlign w:val="subscript"/>
+        </w:rPr>
+        <w:t>, “</w:t>
+      </w:r>
+      <w:r>
+        <w:rPr>
+          <w:rFonts w:ascii="Times New Roman" w:hAnsi="Times New Roman" w:cs="Times New Roman"/>
+          <w:sz w:val="28"/>
+          <w:szCs w:val="28"/>
+          <w:vertAlign w:val="subscript"/>
+        </w:rPr>
+        <w:t>c-use</w:t>
+      </w:r>
+      <w:r>
+        <w:rPr>
+          <w:rFonts w:ascii="Times New Roman" w:hAnsi="Times New Roman" w:cs="Times New Roman"/>
+          <w:sz w:val="28"/>
+          <w:szCs w:val="28"/>
+          <w:vertAlign w:val="subscript"/>
+        </w:rPr>
+        <w:t>”</w:t>
+      </w:r>
+      <w:r>
+        <w:rPr>
+          <w:rFonts w:ascii="Times New Roman" w:hAnsi="Times New Roman" w:cs="Times New Roman"/>
+          <w:sz w:val="28"/>
+          <w:szCs w:val="28"/>
+          <w:vertAlign w:val="subscript"/>
+        </w:rPr>
+        <w:t xml:space="preserve"> from Google query</w:t>
+      </w:r>
+    </w:p>
+    <w:p/>
     <w:sectPr>
-      <w:headerReference w:type="default" r:id="rId8"/>
+      <w:headerReference w:type="default" r:id="rId11"/>
       <w:pgSz w:w="12240" w:h="15840"/>
       <w:pgMar w:top="1440" w:right="1440" w:bottom="1440" w:left="1440" w:header="720" w:footer="720" w:gutter="0"/>
       <w:cols w:space="720"/>
@@ -1223,6 +2802,120 @@
 <file path=word/numbering.xml><?xml version="1.0" encoding="utf-8"?>
 <w:numbering xmlns:wpc="http://schemas.microsoft.com/office/word/2010/wordprocessingCanvas" xmlns:mc="http://schemas.openxmlformats.org/markup-compatibility/2006" xmlns:o="urn:schemas-microsoft-com:office:office" xmlns:r="http://schemas.openxmlformats.org/officeDocument/2006/relationships" xmlns:m="http://schemas.openxmlformats.org/officeDocument/2006/math" xmlns:v="urn:schemas-microsoft-com:vml" xmlns:wp14="http://schemas.microsoft.com/office/word/2010/wordprocessingDrawing" xmlns:wp="http://schemas.openxmlformats.org/drawingml/2006/wordprocessingDrawing" xmlns:w10="urn:schemas-microsoft-com:office:word" xmlns:w="http://schemas.openxmlformats.org/wordprocessingml/2006/main" xmlns:w14="http://schemas.microsoft.com/office/word/2010/wordml" xmlns:w15="http://schemas.microsoft.com/office/word/2012/wordml" xmlns:wpg="http://schemas.microsoft.com/office/word/2010/wordprocessingGroup" xmlns:wpi="http://schemas.microsoft.com/office/word/2010/wordprocessingInk" xmlns:wne="http://schemas.microsoft.com/office/word/2006/wordml" xmlns:wps="http://schemas.microsoft.com/office/word/2010/wordprocessingShape" mc:Ignorable="w14 w15 wp14">
   <w:abstractNum w:abstractNumId="0">
+    <w:nsid w:val="02825F2B"/>
+    <w:multiLevelType w:val="hybridMultilevel"/>
+    <w:tmpl w:val="53C2A39C"/>
+    <w:lvl w:ilvl="0" w:tplc="26E697F6">
+      <w:start w:val="1"/>
+      <w:numFmt w:val="bullet"/>
+      <w:lvlText w:val="-"/>
+      <w:lvlJc w:val="left"/>
+      <w:pPr>
+        <w:ind w:left="720" w:hanging="360"/>
+      </w:pPr>
+      <w:rPr>
+        <w:rFonts w:ascii="Calibri" w:eastAsiaTheme="minorHAnsi" w:hAnsi="Calibri" w:cstheme="minorBidi" w:hint="default"/>
+        <w:b/>
+      </w:rPr>
+    </w:lvl>
+    <w:lvl w:ilvl="1" w:tplc="04090003" w:tentative="1">
+      <w:start w:val="1"/>
+      <w:numFmt w:val="bullet"/>
+      <w:lvlText w:val="o"/>
+      <w:lvlJc w:val="left"/>
+      <w:pPr>
+        <w:ind w:left="1440" w:hanging="360"/>
+      </w:pPr>
+      <w:rPr>
+        <w:rFonts w:ascii="Courier New" w:hAnsi="Courier New" w:cs="Courier New" w:hint="default"/>
+      </w:rPr>
+    </w:lvl>
+    <w:lvl w:ilvl="2" w:tplc="04090005" w:tentative="1">
+      <w:start w:val="1"/>
+      <w:numFmt w:val="bullet"/>
+      <w:lvlText w:val=""/>
+      <w:lvlJc w:val="left"/>
+      <w:pPr>
+        <w:ind w:left="2160" w:hanging="360"/>
+      </w:pPr>
+      <w:rPr>
+        <w:rFonts w:ascii="Wingdings" w:hAnsi="Wingdings" w:hint="default"/>
+      </w:rPr>
+    </w:lvl>
+    <w:lvl w:ilvl="3" w:tplc="04090001" w:tentative="1">
+      <w:start w:val="1"/>
+      <w:numFmt w:val="bullet"/>
+      <w:lvlText w:val=""/>
+      <w:lvlJc w:val="left"/>
+      <w:pPr>
+        <w:ind w:left="2880" w:hanging="360"/>
+      </w:pPr>
+      <w:rPr>
+        <w:rFonts w:ascii="Symbol" w:hAnsi="Symbol" w:hint="default"/>
+      </w:rPr>
+    </w:lvl>
+    <w:lvl w:ilvl="4" w:tplc="04090003" w:tentative="1">
+      <w:start w:val="1"/>
+      <w:numFmt w:val="bullet"/>
+      <w:lvlText w:val="o"/>
+      <w:lvlJc w:val="left"/>
+      <w:pPr>
+        <w:ind w:left="3600" w:hanging="360"/>
+      </w:pPr>
+      <w:rPr>
+        <w:rFonts w:ascii="Courier New" w:hAnsi="Courier New" w:cs="Courier New" w:hint="default"/>
+      </w:rPr>
+    </w:lvl>
+    <w:lvl w:ilvl="5" w:tplc="04090005" w:tentative="1">
+      <w:start w:val="1"/>
+      <w:numFmt w:val="bullet"/>
+      <w:lvlText w:val=""/>
+      <w:lvlJc w:val="left"/>
+      <w:pPr>
+        <w:ind w:left="4320" w:hanging="360"/>
+      </w:pPr>
+      <w:rPr>
+        <w:rFonts w:ascii="Wingdings" w:hAnsi="Wingdings" w:hint="default"/>
+      </w:rPr>
+    </w:lvl>
+    <w:lvl w:ilvl="6" w:tplc="04090001" w:tentative="1">
+      <w:start w:val="1"/>
+      <w:numFmt w:val="bullet"/>
+      <w:lvlText w:val=""/>
+      <w:lvlJc w:val="left"/>
+      <w:pPr>
+        <w:ind w:left="5040" w:hanging="360"/>
+      </w:pPr>
+      <w:rPr>
+        <w:rFonts w:ascii="Symbol" w:hAnsi="Symbol" w:hint="default"/>
+      </w:rPr>
+    </w:lvl>
+    <w:lvl w:ilvl="7" w:tplc="04090003" w:tentative="1">
+      <w:start w:val="1"/>
+      <w:numFmt w:val="bullet"/>
+      <w:lvlText w:val="o"/>
+      <w:lvlJc w:val="left"/>
+      <w:pPr>
+        <w:ind w:left="5760" w:hanging="360"/>
+      </w:pPr>
+      <w:rPr>
+        <w:rFonts w:ascii="Courier New" w:hAnsi="Courier New" w:cs="Courier New" w:hint="default"/>
+      </w:rPr>
+    </w:lvl>
+    <w:lvl w:ilvl="8" w:tplc="04090005" w:tentative="1">
+      <w:start w:val="1"/>
+      <w:numFmt w:val="bullet"/>
+      <w:lvlText w:val=""/>
+      <w:lvlJc w:val="left"/>
+      <w:pPr>
+        <w:ind w:left="6480" w:hanging="360"/>
+      </w:pPr>
+      <w:rPr>
+        <w:rFonts w:ascii="Wingdings" w:hAnsi="Wingdings" w:hint="default"/>
+      </w:rPr>
+    </w:lvl>
+  </w:abstractNum>
+  <w:abstractNum w:abstractNumId="1">
     <w:nsid w:val="36BC7F34"/>
     <w:multiLevelType w:val="hybridMultilevel"/>
     <w:tmpl w:val="FA60CAFC"/>
@@ -1311,7 +3004,7 @@
       </w:pPr>
     </w:lvl>
   </w:abstractNum>
-  <w:abstractNum w:abstractNumId="1">
+  <w:abstractNum w:abstractNumId="2">
     <w:nsid w:val="546153A2"/>
     <w:multiLevelType w:val="hybridMultilevel"/>
     <w:tmpl w:val="4482A254"/>
@@ -1400,7 +3093,7 @@
       </w:pPr>
     </w:lvl>
   </w:abstractNum>
-  <w:abstractNum w:abstractNumId="2">
+  <w:abstractNum w:abstractNumId="3">
     <w:nsid w:val="639F25D1"/>
     <w:multiLevelType w:val="hybridMultilevel"/>
     <w:tmpl w:val="4482A254"/>
@@ -1489,7 +3182,96 @@
       </w:pPr>
     </w:lvl>
   </w:abstractNum>
-  <w:abstractNum w:abstractNumId="3">
+  <w:abstractNum w:abstractNumId="4">
+    <w:nsid w:val="73C631E2"/>
+    <w:multiLevelType w:val="hybridMultilevel"/>
+    <w:tmpl w:val="034E2282"/>
+    <w:lvl w:ilvl="0" w:tplc="95345584">
+      <w:start w:val="1"/>
+      <w:numFmt w:val="lowerLetter"/>
+      <w:lvlText w:val="%1)"/>
+      <w:lvlJc w:val="left"/>
+      <w:pPr>
+        <w:ind w:left="720" w:hanging="360"/>
+      </w:pPr>
+      <w:rPr>
+        <w:rFonts w:hint="default"/>
+      </w:rPr>
+    </w:lvl>
+    <w:lvl w:ilvl="1" w:tplc="04090019" w:tentative="1">
+      <w:start w:val="1"/>
+      <w:numFmt w:val="lowerLetter"/>
+      <w:lvlText w:val="%2."/>
+      <w:lvlJc w:val="left"/>
+      <w:pPr>
+        <w:ind w:left="1440" w:hanging="360"/>
+      </w:pPr>
+    </w:lvl>
+    <w:lvl w:ilvl="2" w:tplc="0409001B" w:tentative="1">
+      <w:start w:val="1"/>
+      <w:numFmt w:val="lowerRoman"/>
+      <w:lvlText w:val="%3."/>
+      <w:lvlJc w:val="right"/>
+      <w:pPr>
+        <w:ind w:left="2160" w:hanging="180"/>
+      </w:pPr>
+    </w:lvl>
+    <w:lvl w:ilvl="3" w:tplc="0409000F" w:tentative="1">
+      <w:start w:val="1"/>
+      <w:numFmt w:val="decimal"/>
+      <w:lvlText w:val="%4."/>
+      <w:lvlJc w:val="left"/>
+      <w:pPr>
+        <w:ind w:left="2880" w:hanging="360"/>
+      </w:pPr>
+    </w:lvl>
+    <w:lvl w:ilvl="4" w:tplc="04090019" w:tentative="1">
+      <w:start w:val="1"/>
+      <w:numFmt w:val="lowerLetter"/>
+      <w:lvlText w:val="%5."/>
+      <w:lvlJc w:val="left"/>
+      <w:pPr>
+        <w:ind w:left="3600" w:hanging="360"/>
+      </w:pPr>
+    </w:lvl>
+    <w:lvl w:ilvl="5" w:tplc="0409001B" w:tentative="1">
+      <w:start w:val="1"/>
+      <w:numFmt w:val="lowerRoman"/>
+      <w:lvlText w:val="%6."/>
+      <w:lvlJc w:val="right"/>
+      <w:pPr>
+        <w:ind w:left="4320" w:hanging="180"/>
+      </w:pPr>
+    </w:lvl>
+    <w:lvl w:ilvl="6" w:tplc="0409000F" w:tentative="1">
+      <w:start w:val="1"/>
+      <w:numFmt w:val="decimal"/>
+      <w:lvlText w:val="%7."/>
+      <w:lvlJc w:val="left"/>
+      <w:pPr>
+        <w:ind w:left="5040" w:hanging="360"/>
+      </w:pPr>
+    </w:lvl>
+    <w:lvl w:ilvl="7" w:tplc="04090019" w:tentative="1">
+      <w:start w:val="1"/>
+      <w:numFmt w:val="lowerLetter"/>
+      <w:lvlText w:val="%8."/>
+      <w:lvlJc w:val="left"/>
+      <w:pPr>
+        <w:ind w:left="5760" w:hanging="360"/>
+      </w:pPr>
+    </w:lvl>
+    <w:lvl w:ilvl="8" w:tplc="0409001B" w:tentative="1">
+      <w:start w:val="1"/>
+      <w:numFmt w:val="lowerRoman"/>
+      <w:lvlText w:val="%9."/>
+      <w:lvlJc w:val="right"/>
+      <w:pPr>
+        <w:ind w:left="6480" w:hanging="180"/>
+      </w:pPr>
+    </w:lvl>
+  </w:abstractNum>
+  <w:abstractNum w:abstractNumId="5">
     <w:nsid w:val="7E6114F2"/>
     <w:multiLevelType w:val="hybridMultilevel"/>
     <w:tmpl w:val="B34860A0"/>
@@ -1602,7 +3384,7 @@
       </w:rPr>
     </w:lvl>
   </w:abstractNum>
-  <w:abstractNum w:abstractNumId="4">
+  <w:abstractNum w:abstractNumId="6">
     <w:nsid w:val="7ECF16E8"/>
     <w:multiLevelType w:val="hybridMultilevel"/>
     <w:tmpl w:val="C7BAC47E"/>
@@ -1714,7 +3496,7 @@
       </w:rPr>
     </w:lvl>
   </w:abstractNum>
-  <w:abstractNum w:abstractNumId="5">
+  <w:abstractNum w:abstractNumId="7">
     <w:nsid w:val="7F8B513D"/>
     <w:multiLevelType w:val="hybridMultilevel"/>
     <w:tmpl w:val="8A78C83C"/>
@@ -1828,22 +3610,28 @@
     </w:lvl>
   </w:abstractNum>
   <w:num w:numId="1">
-    <w:abstractNumId w:val="4"/>
+    <w:abstractNumId w:val="6"/>
   </w:num>
   <w:num w:numId="2">
+    <w:abstractNumId w:val="2"/>
+  </w:num>
+  <w:num w:numId="3">
     <w:abstractNumId w:val="1"/>
   </w:num>
-  <w:num w:numId="3">
+  <w:num w:numId="4">
+    <w:abstractNumId w:val="7"/>
+  </w:num>
+  <w:num w:numId="5">
+    <w:abstractNumId w:val="5"/>
+  </w:num>
+  <w:num w:numId="6">
+    <w:abstractNumId w:val="3"/>
+  </w:num>
+  <w:num w:numId="7">
     <w:abstractNumId w:val="0"/>
   </w:num>
-  <w:num w:numId="4">
-    <w:abstractNumId w:val="5"/>
-  </w:num>
-  <w:num w:numId="5">
-    <w:abstractNumId w:val="3"/>
-  </w:num>
-  <w:num w:numId="6">
-    <w:abstractNumId w:val="2"/>
+  <w:num w:numId="8">
+    <w:abstractNumId w:val="4"/>
   </w:num>
 </w:numbering>
 </file>
@@ -2242,10 +4030,52 @@
     <w:name w:val="Normal"/>
     <w:qFormat/>
   </w:style>
+  <w:style w:type="paragraph" w:styleId="Heading1">
+    <w:name w:val="heading 1"/>
+    <w:basedOn w:val="Normal"/>
+    <w:next w:val="Normal"/>
+    <w:link w:val="Heading1Char"/>
+    <w:uiPriority w:val="9"/>
+    <w:qFormat/>
+    <w:rsid w:val="001F292E"/>
+    <w:pPr>
+      <w:keepNext/>
+      <w:keepLines/>
+      <w:spacing w:before="240" w:after="0"/>
+      <w:outlineLvl w:val="0"/>
+    </w:pPr>
+    <w:rPr>
+      <w:rFonts w:asciiTheme="majorHAnsi" w:eastAsiaTheme="majorEastAsia" w:hAnsiTheme="majorHAnsi" w:cstheme="majorBidi"/>
+      <w:color w:val="2E74B5" w:themeColor="accent1" w:themeShade="BF"/>
+      <w:sz w:val="32"/>
+      <w:szCs w:val="32"/>
+    </w:rPr>
+  </w:style>
+  <w:style w:type="paragraph" w:styleId="Heading2">
+    <w:name w:val="heading 2"/>
+    <w:basedOn w:val="Normal"/>
+    <w:next w:val="Normal"/>
+    <w:link w:val="Heading2Char"/>
+    <w:uiPriority w:val="9"/>
+    <w:unhideWhenUsed/>
+    <w:qFormat/>
+    <w:rsid w:val="001F292E"/>
+    <w:pPr>
+      <w:keepNext/>
+      <w:keepLines/>
+      <w:spacing w:before="40" w:after="0"/>
+      <w:outlineLvl w:val="1"/>
+    </w:pPr>
+    <w:rPr>
+      <w:rFonts w:asciiTheme="majorHAnsi" w:eastAsiaTheme="majorEastAsia" w:hAnsiTheme="majorHAnsi" w:cstheme="majorBidi"/>
+      <w:color w:val="2E74B5" w:themeColor="accent1" w:themeShade="BF"/>
+      <w:sz w:val="26"/>
+      <w:szCs w:val="26"/>
+    </w:rPr>
+  </w:style>
   <w:style w:type="character" w:default="1" w:styleId="DefaultParagraphFont">
     <w:name w:val="Default Paragraph Font"/>
     <w:uiPriority w:val="1"/>
-    <w:semiHidden/>
     <w:unhideWhenUsed/>
   </w:style>
   <w:style w:type="table" w:default="1" w:styleId="TableNormal">
@@ -2367,6 +4197,86 @@
       <w:color w:val="44546A" w:themeColor="text2"/>
       <w:sz w:val="18"/>
       <w:szCs w:val="18"/>
+    </w:rPr>
+  </w:style>
+  <w:style w:type="paragraph" w:styleId="Title">
+    <w:name w:val="Title"/>
+    <w:basedOn w:val="Normal"/>
+    <w:next w:val="Normal"/>
+    <w:link w:val="TitleChar"/>
+    <w:uiPriority w:val="10"/>
+    <w:qFormat/>
+    <w:rsid w:val="001F292E"/>
+    <w:pPr>
+      <w:spacing w:after="0" w:line="240" w:lineRule="auto"/>
+      <w:contextualSpacing/>
+    </w:pPr>
+    <w:rPr>
+      <w:rFonts w:asciiTheme="majorHAnsi" w:eastAsiaTheme="majorEastAsia" w:hAnsiTheme="majorHAnsi" w:cstheme="majorBidi"/>
+      <w:spacing w:val="-10"/>
+      <w:kern w:val="28"/>
+      <w:sz w:val="56"/>
+      <w:szCs w:val="56"/>
+    </w:rPr>
+  </w:style>
+  <w:style w:type="character" w:customStyle="1" w:styleId="TitleChar">
+    <w:name w:val="Title Char"/>
+    <w:basedOn w:val="DefaultParagraphFont"/>
+    <w:link w:val="Title"/>
+    <w:uiPriority w:val="10"/>
+    <w:rsid w:val="001F292E"/>
+    <w:rPr>
+      <w:rFonts w:asciiTheme="majorHAnsi" w:eastAsiaTheme="majorEastAsia" w:hAnsiTheme="majorHAnsi" w:cstheme="majorBidi"/>
+      <w:spacing w:val="-10"/>
+      <w:kern w:val="28"/>
+      <w:sz w:val="56"/>
+      <w:szCs w:val="56"/>
+    </w:rPr>
+  </w:style>
+  <w:style w:type="paragraph" w:styleId="NoSpacing">
+    <w:name w:val="No Spacing"/>
+    <w:uiPriority w:val="1"/>
+    <w:qFormat/>
+    <w:rsid w:val="001F292E"/>
+    <w:pPr>
+      <w:spacing w:after="0" w:line="240" w:lineRule="auto"/>
+    </w:pPr>
+  </w:style>
+  <w:style w:type="character" w:customStyle="1" w:styleId="Heading1Char">
+    <w:name w:val="Heading 1 Char"/>
+    <w:basedOn w:val="DefaultParagraphFont"/>
+    <w:link w:val="Heading1"/>
+    <w:uiPriority w:val="9"/>
+    <w:rsid w:val="001F292E"/>
+    <w:rPr>
+      <w:rFonts w:asciiTheme="majorHAnsi" w:eastAsiaTheme="majorEastAsia" w:hAnsiTheme="majorHAnsi" w:cstheme="majorBidi"/>
+      <w:color w:val="2E74B5" w:themeColor="accent1" w:themeShade="BF"/>
+      <w:sz w:val="32"/>
+      <w:szCs w:val="32"/>
+    </w:rPr>
+  </w:style>
+  <w:style w:type="character" w:customStyle="1" w:styleId="Heading2Char">
+    <w:name w:val="Heading 2 Char"/>
+    <w:basedOn w:val="DefaultParagraphFont"/>
+    <w:link w:val="Heading2"/>
+    <w:uiPriority w:val="9"/>
+    <w:rsid w:val="001F292E"/>
+    <w:rPr>
+      <w:rFonts w:asciiTheme="majorHAnsi" w:eastAsiaTheme="majorEastAsia" w:hAnsiTheme="majorHAnsi" w:cstheme="majorBidi"/>
+      <w:color w:val="2E74B5" w:themeColor="accent1" w:themeShade="BF"/>
+      <w:sz w:val="26"/>
+      <w:szCs w:val="26"/>
+    </w:rPr>
+  </w:style>
+  <w:style w:type="character" w:styleId="Hyperlink">
+    <w:name w:val="Hyperlink"/>
+    <w:basedOn w:val="DefaultParagraphFont"/>
+    <w:uiPriority w:val="99"/>
+    <w:unhideWhenUsed/>
+    <w:rsid w:val="00D12F3F"/>
+    <w:rPr>
+      <w:color w:val="0563C1" w:themeColor="hyperlink"/>
+      <w:u w:val="single"/>
     </w:rPr>
   </w:style>
 </w:styles>
@@ -2631,4 +4541,16 @@
     </a:ext>
   </a:extLst>
 </a:theme>
+</file>
+
+<file path=customXml/item1.xml><?xml version="1.0" encoding="utf-8"?>
+<b:Sources xmlns:b="http://schemas.openxmlformats.org/officeDocument/2006/bibliography" xmlns="http://schemas.openxmlformats.org/officeDocument/2006/bibliography" SelectedStyle="\apasixtheditionofficeonline.xsl" StyleName="APA" Version="6"/>
+</file>
+
+<file path=customXml/itemProps1.xml><?xml version="1.0" encoding="utf-8"?>
+<ds:datastoreItem xmlns:ds="http://schemas.openxmlformats.org/officeDocument/2006/customXml" ds:itemID="{66982F59-38FE-49CE-AFF6-66DA7785E9D8}">
+  <ds:schemaRefs>
+    <ds:schemaRef ds:uri="http://schemas.openxmlformats.org/officeDocument/2006/bibliography"/>
+  </ds:schemaRefs>
+</ds:datastoreItem>
 </file>
</xml_diff>